<commit_message>
Adicionando o diagrama de caso de uso
Atualizado o README, adicionado o arquivo com o diagrama de caso de uso e atualizado o documento principal do TCC com os tópicos 2.1, 2.2 e 2.3 relativos ao diagrama de caso de uso
</commit_message>
<xml_diff>
--- a/Docs/Controle_de_Apontamentos-DesenvWebFullStack-PucMinas.docx
+++ b/Docs/Controle_de_Apontamentos-DesenvWebFullStack-PucMinas.docx
@@ -1049,32 +1049,17 @@
             <w:ind w:left="0" w:firstLine="0"/>
             <w:rPr>
               <w:rFonts w:ascii="Arial" w:cs="Arial" w:eastAsia="Arial" w:hAnsi="Arial"/>
-              <w:b w:val="1"/>
-              <w:i w:val="0"/>
-              <w:smallCaps w:val="0"/>
-              <w:strike w:val="0"/>
-              <w:color w:val="000000"/>
               <w:sz w:val="24"/>
               <w:szCs w:val="24"/>
-              <w:u w:val="none"/>
-              <w:shd w:fill="auto" w:val="clear"/>
-              <w:vertAlign w:val="baseline"/>
             </w:rPr>
           </w:pPr>
-          <w:hyperlink w:anchor="_heading=h.2et92p0">
+          <w:hyperlink w:anchor="_heading=h.a0flm7pn28ts">
             <w:r>
               <w:rPr>
                 <w:rFonts w:ascii="Arial" w:cs="Arial" w:eastAsia="Arial" w:hAnsi="Arial"/>
                 <w:b w:val="1"/>
-                <w:i w:val="0"/>
-                <w:smallCaps w:val="0"/>
-                <w:strike w:val="0"/>
-                <w:color w:val="000000"/>
                 <w:sz w:val="24"/>
                 <w:szCs w:val="24"/>
-                <w:u w:val="none"/>
-                <w:shd w:fill="auto" w:val="clear"/>
-                <w:vertAlign w:val="baseline"/>
                 <w:rtl w:val="0"/>
               </w:rPr>
               <w:t xml:space="preserve">2. Modelagem</w:t>
@@ -1082,42 +1067,25 @@
           </w:hyperlink>
           <w:r>
             <w:rPr>
+              <w:b w:val="1"/>
+              <w:rtl w:val="0"/>
+            </w:rPr>
+            <w:tab/>
+          </w:r>
+          <w:r>
+            <w:fldChar w:fldCharType="begin"/>
+            <w:instrText xml:space="preserve"> PAGEREF _heading=h.a0flm7pn28ts \h </w:instrText>
+            <w:fldChar w:fldCharType="separate"/>
+          </w:r>
+          <w:r>
+            <w:rPr>
               <w:rFonts w:ascii="Arial" w:cs="Arial" w:eastAsia="Arial" w:hAnsi="Arial"/>
               <w:b w:val="1"/>
-              <w:i w:val="0"/>
-              <w:smallCaps w:val="0"/>
-              <w:strike w:val="0"/>
-              <w:color w:val="000000"/>
               <w:sz w:val="24"/>
               <w:szCs w:val="24"/>
-              <w:u w:val="none"/>
-              <w:shd w:fill="auto" w:val="clear"/>
-              <w:vertAlign w:val="baseline"/>
               <w:rtl w:val="0"/>
             </w:rPr>
-            <w:tab/>
-          </w:r>
-          <w:r>
-            <w:fldChar w:fldCharType="begin"/>
-            <w:instrText xml:space="preserve"> PAGEREF _heading=h.2et92p0 \h </w:instrText>
-            <w:fldChar w:fldCharType="separate"/>
-          </w:r>
-          <w:r>
-            <w:rPr>
-              <w:rFonts w:ascii="Arial" w:cs="Arial" w:eastAsia="Arial" w:hAnsi="Arial"/>
-              <w:b w:val="1"/>
-              <w:i w:val="0"/>
-              <w:smallCaps w:val="0"/>
-              <w:strike w:val="0"/>
-              <w:color w:val="000000"/>
-              <w:sz w:val="24"/>
-              <w:szCs w:val="24"/>
-              <w:u w:val="none"/>
-              <w:shd w:fill="auto" w:val="clear"/>
-              <w:vertAlign w:val="baseline"/>
-              <w:rtl w:val="0"/>
-            </w:rPr>
-            <w:t xml:space="preserve">9</w:t>
+            <w:t xml:space="preserve">10</w:t>
           </w:r>
           <w:r>
             <w:fldChar w:fldCharType="end"/>
@@ -1205,7 +1173,7 @@
               <w:vertAlign w:val="baseline"/>
               <w:rtl w:val="0"/>
             </w:rPr>
-            <w:t xml:space="preserve">9</w:t>
+            <w:t xml:space="preserve">10</w:t>
           </w:r>
           <w:r>
             <w:fldChar w:fldCharType="end"/>
@@ -1293,7 +1261,7 @@
               <w:vertAlign w:val="baseline"/>
               <w:rtl w:val="0"/>
             </w:rPr>
-            <w:t xml:space="preserve">9</w:t>
+            <w:t xml:space="preserve">10</w:t>
           </w:r>
           <w:r>
             <w:fldChar w:fldCharType="end"/>
@@ -1381,7 +1349,7 @@
               <w:vertAlign w:val="baseline"/>
               <w:rtl w:val="0"/>
             </w:rPr>
-            <w:t xml:space="preserve">9</w:t>
+            <w:t xml:space="preserve">11</w:t>
           </w:r>
           <w:r>
             <w:fldChar w:fldCharType="end"/>
@@ -1401,32 +1369,16 @@
             <w:ind w:left="360" w:firstLine="0"/>
             <w:rPr>
               <w:rFonts w:ascii="Arial" w:cs="Arial" w:eastAsia="Arial" w:hAnsi="Arial"/>
-              <w:b w:val="0"/>
-              <w:i w:val="0"/>
-              <w:smallCaps w:val="0"/>
-              <w:strike w:val="0"/>
-              <w:color w:val="000000"/>
               <w:sz w:val="24"/>
               <w:szCs w:val="24"/>
-              <w:u w:val="none"/>
-              <w:shd w:fill="auto" w:val="clear"/>
-              <w:vertAlign w:val="baseline"/>
             </w:rPr>
           </w:pPr>
-          <w:hyperlink w:anchor="_heading=h.4d34og8">
+          <w:hyperlink w:anchor="_heading=h.m2sa0aqmospg">
             <w:r>
               <w:rPr>
                 <w:rFonts w:ascii="Arial" w:cs="Arial" w:eastAsia="Arial" w:hAnsi="Arial"/>
-                <w:b w:val="0"/>
-                <w:i w:val="0"/>
-                <w:smallCaps w:val="0"/>
-                <w:strike w:val="0"/>
-                <w:color w:val="000000"/>
                 <w:sz w:val="24"/>
                 <w:szCs w:val="24"/>
-                <w:u w:val="none"/>
-                <w:shd w:fill="auto" w:val="clear"/>
-                <w:vertAlign w:val="baseline"/>
                 <w:rtl w:val="0"/>
               </w:rPr>
               <w:t xml:space="preserve">2.4. Projeto de Interface</w:t>
@@ -1434,42 +1386,23 @@
           </w:hyperlink>
           <w:r>
             <w:rPr>
+              <w:rtl w:val="0"/>
+            </w:rPr>
+            <w:tab/>
+          </w:r>
+          <w:r>
+            <w:fldChar w:fldCharType="begin"/>
+            <w:instrText xml:space="preserve"> PAGEREF _heading=h.m2sa0aqmospg \h </w:instrText>
+            <w:fldChar w:fldCharType="separate"/>
+          </w:r>
+          <w:r>
+            <w:rPr>
               <w:rFonts w:ascii="Arial" w:cs="Arial" w:eastAsia="Arial" w:hAnsi="Arial"/>
-              <w:b w:val="0"/>
-              <w:i w:val="0"/>
-              <w:smallCaps w:val="0"/>
-              <w:strike w:val="0"/>
-              <w:color w:val="000000"/>
               <w:sz w:val="24"/>
               <w:szCs w:val="24"/>
-              <w:u w:val="none"/>
-              <w:shd w:fill="auto" w:val="clear"/>
-              <w:vertAlign w:val="baseline"/>
               <w:rtl w:val="0"/>
             </w:rPr>
-            <w:tab/>
-          </w:r>
-          <w:r>
-            <w:fldChar w:fldCharType="begin"/>
-            <w:instrText xml:space="preserve"> PAGEREF _heading=h.4d34og8 \h </w:instrText>
-            <w:fldChar w:fldCharType="separate"/>
-          </w:r>
-          <w:r>
-            <w:rPr>
-              <w:rFonts w:ascii="Arial" w:cs="Arial" w:eastAsia="Arial" w:hAnsi="Arial"/>
-              <w:b w:val="0"/>
-              <w:i w:val="0"/>
-              <w:smallCaps w:val="0"/>
-              <w:strike w:val="0"/>
-              <w:color w:val="000000"/>
-              <w:sz w:val="24"/>
-              <w:szCs w:val="24"/>
-              <w:u w:val="none"/>
-              <w:shd w:fill="auto" w:val="clear"/>
-              <w:vertAlign w:val="baseline"/>
-              <w:rtl w:val="0"/>
-            </w:rPr>
-            <w:t xml:space="preserve">9</w:t>
+            <w:t xml:space="preserve">17</w:t>
           </w:r>
           <w:r>
             <w:fldChar w:fldCharType="end"/>
@@ -1557,7 +1490,7 @@
               <w:vertAlign w:val="baseline"/>
               <w:rtl w:val="0"/>
             </w:rPr>
-            <w:t xml:space="preserve">10</w:t>
+            <w:t xml:space="preserve">17</w:t>
           </w:r>
           <w:r>
             <w:fldChar w:fldCharType="end"/>
@@ -1645,7 +1578,7 @@
               <w:vertAlign w:val="baseline"/>
               <w:rtl w:val="0"/>
             </w:rPr>
-            <w:t xml:space="preserve">10</w:t>
+            <w:t xml:space="preserve">17</w:t>
           </w:r>
           <w:r>
             <w:fldChar w:fldCharType="end"/>
@@ -1733,7 +1666,7 @@
               <w:vertAlign w:val="baseline"/>
               <w:rtl w:val="0"/>
             </w:rPr>
-            <w:t xml:space="preserve">10</w:t>
+            <w:t xml:space="preserve">17</w:t>
           </w:r>
           <w:r>
             <w:fldChar w:fldCharType="end"/>
@@ -1821,7 +1754,7 @@
               <w:vertAlign w:val="baseline"/>
               <w:rtl w:val="0"/>
             </w:rPr>
-            <w:t xml:space="preserve">10</w:t>
+            <w:t xml:space="preserve">17</w:t>
           </w:r>
           <w:r>
             <w:fldChar w:fldCharType="end"/>
@@ -1909,7 +1842,7 @@
               <w:vertAlign w:val="baseline"/>
               <w:rtl w:val="0"/>
             </w:rPr>
-            <w:t xml:space="preserve">10</w:t>
+            <w:t xml:space="preserve">18</w:t>
           </w:r>
           <w:r>
             <w:fldChar w:fldCharType="end"/>
@@ -1997,7 +1930,7 @@
               <w:vertAlign w:val="baseline"/>
               <w:rtl w:val="0"/>
             </w:rPr>
-            <w:t xml:space="preserve">11</w:t>
+            <w:t xml:space="preserve">18</w:t>
           </w:r>
           <w:r>
             <w:fldChar w:fldCharType="end"/>
@@ -2085,7 +2018,7 @@
               <w:vertAlign w:val="baseline"/>
               <w:rtl w:val="0"/>
             </w:rPr>
-            <w:t xml:space="preserve">11</w:t>
+            <w:t xml:space="preserve">18</w:t>
           </w:r>
           <w:r>
             <w:fldChar w:fldCharType="end"/>
@@ -2173,7 +2106,7 @@
               <w:vertAlign w:val="baseline"/>
               <w:rtl w:val="0"/>
             </w:rPr>
-            <w:t xml:space="preserve">11</w:t>
+            <w:t xml:space="preserve">18</w:t>
           </w:r>
           <w:r>
             <w:fldChar w:fldCharType="end"/>
@@ -2261,7 +2194,7 @@
               <w:vertAlign w:val="baseline"/>
               <w:rtl w:val="0"/>
             </w:rPr>
-            <w:t xml:space="preserve">11</w:t>
+            <w:t xml:space="preserve">18</w:t>
           </w:r>
           <w:r>
             <w:fldChar w:fldCharType="end"/>
@@ -2349,7 +2282,7 @@
               <w:vertAlign w:val="baseline"/>
               <w:rtl w:val="0"/>
             </w:rPr>
-            <w:t xml:space="preserve">12</w:t>
+            <w:t xml:space="preserve">19</w:t>
           </w:r>
           <w:r>
             <w:fldChar w:fldCharType="end"/>
@@ -2437,7 +2370,7 @@
               <w:vertAlign w:val="baseline"/>
               <w:rtl w:val="0"/>
             </w:rPr>
-            <w:t xml:space="preserve">13</w:t>
+            <w:t xml:space="preserve">20</w:t>
           </w:r>
           <w:r>
             <w:fldChar w:fldCharType="end"/>
@@ -2525,7 +2458,7 @@
               <w:vertAlign w:val="baseline"/>
               <w:rtl w:val="0"/>
             </w:rPr>
-            <w:t xml:space="preserve">13</w:t>
+            <w:t xml:space="preserve">20</w:t>
           </w:r>
           <w:r>
             <w:fldChar w:fldCharType="end"/>
@@ -2827,12 +2760,12 @@
           <wp:inline distB="114300" distT="114300" distL="114300" distR="114300">
             <wp:extent cx="8991750" cy="5054600"/>
             <wp:effectExtent b="0" l="0" r="0" t="0"/>
-            <wp:docPr id="9" name="image6.png"/>
+            <wp:docPr id="12" name="image2.png"/>
             <a:graphic>
               <a:graphicData uri="http://schemas.openxmlformats.org/drawingml/2006/picture">
                 <pic:pic>
                   <pic:nvPicPr>
-                    <pic:cNvPr id="0" name="image6.png"/>
+                    <pic:cNvPr id="0" name="image2.png"/>
                     <pic:cNvPicPr preferRelativeResize="0"/>
                   </pic:nvPicPr>
                   <pic:blipFill>
@@ -3039,8 +2972,9 @@
           <w:ilvl w:val="0"/>
           <w:numId w:val="1"/>
         </w:numPr>
-        <w:spacing w:after="0" w:line="276" w:lineRule="auto"/>
+        <w:spacing w:after="0" w:line="360" w:lineRule="auto"/>
         <w:ind w:left="720" w:hanging="360"/>
+        <w:jc w:val="both"/>
         <w:rPr>
           <w:rFonts w:ascii="Arial" w:cs="Arial" w:eastAsia="Arial" w:hAnsi="Arial"/>
           <w:sz w:val="24"/>
@@ -3063,8 +2997,9 @@
           <w:ilvl w:val="1"/>
           <w:numId w:val="1"/>
         </w:numPr>
-        <w:spacing w:after="0" w:line="276" w:lineRule="auto"/>
+        <w:spacing w:after="0" w:line="360" w:lineRule="auto"/>
         <w:ind w:left="1440" w:hanging="360"/>
+        <w:jc w:val="both"/>
         <w:rPr>
           <w:rFonts w:ascii="Arial" w:cs="Arial" w:eastAsia="Arial" w:hAnsi="Arial"/>
           <w:sz w:val="24"/>
@@ -3087,8 +3022,9 @@
           <w:ilvl w:val="2"/>
           <w:numId w:val="1"/>
         </w:numPr>
-        <w:spacing w:after="0" w:line="276" w:lineRule="auto"/>
+        <w:spacing w:after="0" w:line="360" w:lineRule="auto"/>
         <w:ind w:left="2160" w:hanging="360"/>
+        <w:jc w:val="both"/>
         <w:rPr>
           <w:rFonts w:ascii="Arial" w:cs="Arial" w:eastAsia="Arial" w:hAnsi="Arial"/>
           <w:sz w:val="24"/>
@@ -3111,8 +3047,9 @@
           <w:ilvl w:val="2"/>
           <w:numId w:val="1"/>
         </w:numPr>
-        <w:spacing w:after="0" w:line="276" w:lineRule="auto"/>
+        <w:spacing w:after="0" w:line="360" w:lineRule="auto"/>
         <w:ind w:left="2160" w:hanging="360"/>
+        <w:jc w:val="both"/>
         <w:rPr>
           <w:rFonts w:ascii="Arial" w:cs="Arial" w:eastAsia="Arial" w:hAnsi="Arial"/>
           <w:sz w:val="24"/>
@@ -3135,8 +3072,9 @@
           <w:ilvl w:val="1"/>
           <w:numId w:val="1"/>
         </w:numPr>
-        <w:spacing w:after="0" w:line="276" w:lineRule="auto"/>
+        <w:spacing w:after="0" w:line="360" w:lineRule="auto"/>
         <w:ind w:left="1440" w:hanging="360"/>
+        <w:jc w:val="both"/>
         <w:rPr>
           <w:rFonts w:ascii="Arial" w:cs="Arial" w:eastAsia="Arial" w:hAnsi="Arial"/>
           <w:sz w:val="24"/>
@@ -3159,8 +3097,9 @@
           <w:ilvl w:val="2"/>
           <w:numId w:val="1"/>
         </w:numPr>
-        <w:spacing w:after="0" w:line="276" w:lineRule="auto"/>
+        <w:spacing w:after="0" w:line="360" w:lineRule="auto"/>
         <w:ind w:left="2160" w:hanging="360"/>
+        <w:jc w:val="both"/>
         <w:rPr>
           <w:rFonts w:ascii="Arial" w:cs="Arial" w:eastAsia="Arial" w:hAnsi="Arial"/>
           <w:sz w:val="24"/>
@@ -3183,8 +3122,9 @@
           <w:ilvl w:val="2"/>
           <w:numId w:val="1"/>
         </w:numPr>
-        <w:spacing w:after="0" w:line="276" w:lineRule="auto"/>
+        <w:spacing w:after="0" w:line="360" w:lineRule="auto"/>
         <w:ind w:left="2160" w:hanging="360"/>
+        <w:jc w:val="both"/>
         <w:rPr>
           <w:rFonts w:ascii="Arial" w:cs="Arial" w:eastAsia="Arial" w:hAnsi="Arial"/>
           <w:sz w:val="24"/>
@@ -3207,8 +3147,9 @@
           <w:ilvl w:val="2"/>
           <w:numId w:val="1"/>
         </w:numPr>
-        <w:spacing w:after="0" w:line="276" w:lineRule="auto"/>
+        <w:spacing w:after="0" w:line="360" w:lineRule="auto"/>
         <w:ind w:left="2160" w:hanging="360"/>
+        <w:jc w:val="both"/>
         <w:rPr>
           <w:rFonts w:ascii="Arial" w:cs="Arial" w:eastAsia="Arial" w:hAnsi="Arial"/>
           <w:sz w:val="24"/>
@@ -3231,8 +3172,9 @@
           <w:ilvl w:val="0"/>
           <w:numId w:val="1"/>
         </w:numPr>
-        <w:spacing w:after="0" w:line="276" w:lineRule="auto"/>
+        <w:spacing w:after="0" w:line="360" w:lineRule="auto"/>
         <w:ind w:left="720" w:hanging="360"/>
+        <w:jc w:val="both"/>
         <w:rPr>
           <w:rFonts w:ascii="Arial" w:cs="Arial" w:eastAsia="Arial" w:hAnsi="Arial"/>
           <w:sz w:val="24"/>
@@ -3255,8 +3197,9 @@
           <w:ilvl w:val="1"/>
           <w:numId w:val="1"/>
         </w:numPr>
-        <w:spacing w:after="0" w:line="276" w:lineRule="auto"/>
+        <w:spacing w:after="0" w:line="360" w:lineRule="auto"/>
         <w:ind w:left="1440" w:hanging="360"/>
+        <w:jc w:val="both"/>
         <w:rPr>
           <w:rFonts w:ascii="Arial" w:cs="Arial" w:eastAsia="Arial" w:hAnsi="Arial"/>
           <w:sz w:val="24"/>
@@ -3279,8 +3222,9 @@
           <w:ilvl w:val="1"/>
           <w:numId w:val="1"/>
         </w:numPr>
-        <w:spacing w:after="0" w:line="276" w:lineRule="auto"/>
+        <w:spacing w:after="0" w:line="360" w:lineRule="auto"/>
         <w:ind w:left="1440" w:hanging="360"/>
+        <w:jc w:val="both"/>
         <w:rPr>
           <w:rFonts w:ascii="Arial" w:cs="Arial" w:eastAsia="Arial" w:hAnsi="Arial"/>
           <w:sz w:val="24"/>
@@ -3303,8 +3247,9 @@
           <w:ilvl w:val="1"/>
           <w:numId w:val="1"/>
         </w:numPr>
-        <w:spacing w:after="0" w:line="276" w:lineRule="auto"/>
+        <w:spacing w:after="0" w:line="360" w:lineRule="auto"/>
         <w:ind w:left="1440" w:hanging="360"/>
+        <w:jc w:val="both"/>
         <w:rPr>
           <w:rFonts w:ascii="Arial" w:cs="Arial" w:eastAsia="Arial" w:hAnsi="Arial"/>
           <w:sz w:val="24"/>
@@ -3327,8 +3272,9 @@
           <w:ilvl w:val="1"/>
           <w:numId w:val="1"/>
         </w:numPr>
-        <w:spacing w:after="0" w:line="276" w:lineRule="auto"/>
+        <w:spacing w:after="0" w:line="360" w:lineRule="auto"/>
         <w:ind w:left="1440" w:hanging="360"/>
+        <w:jc w:val="both"/>
         <w:rPr>
           <w:rFonts w:ascii="Arial" w:cs="Arial" w:eastAsia="Arial" w:hAnsi="Arial"/>
           <w:sz w:val="24"/>
@@ -3351,8 +3297,9 @@
           <w:ilvl w:val="1"/>
           <w:numId w:val="1"/>
         </w:numPr>
-        <w:spacing w:after="0" w:line="276" w:lineRule="auto"/>
+        <w:spacing w:after="0" w:line="360" w:lineRule="auto"/>
         <w:ind w:left="1440" w:hanging="360"/>
+        <w:jc w:val="both"/>
         <w:rPr>
           <w:rFonts w:ascii="Arial" w:cs="Arial" w:eastAsia="Arial" w:hAnsi="Arial"/>
           <w:sz w:val="24"/>
@@ -3375,8 +3322,9 @@
           <w:ilvl w:val="0"/>
           <w:numId w:val="1"/>
         </w:numPr>
-        <w:spacing w:after="0" w:line="276" w:lineRule="auto"/>
+        <w:spacing w:after="0" w:line="360" w:lineRule="auto"/>
         <w:ind w:left="720" w:hanging="360"/>
+        <w:jc w:val="both"/>
         <w:rPr>
           <w:rFonts w:ascii="Arial" w:cs="Arial" w:eastAsia="Arial" w:hAnsi="Arial"/>
           <w:sz w:val="24"/>
@@ -3399,8 +3347,9 @@
           <w:ilvl w:val="1"/>
           <w:numId w:val="1"/>
         </w:numPr>
-        <w:spacing w:after="0" w:line="276" w:lineRule="auto"/>
+        <w:spacing w:after="0" w:line="360" w:lineRule="auto"/>
         <w:ind w:left="1440" w:hanging="360"/>
+        <w:jc w:val="both"/>
         <w:rPr>
           <w:rFonts w:ascii="Arial" w:cs="Arial" w:eastAsia="Arial" w:hAnsi="Arial"/>
           <w:sz w:val="24"/>
@@ -3423,8 +3372,9 @@
           <w:ilvl w:val="1"/>
           <w:numId w:val="1"/>
         </w:numPr>
-        <w:spacing w:after="0" w:line="276" w:lineRule="auto"/>
+        <w:spacing w:after="0" w:line="360" w:lineRule="auto"/>
         <w:ind w:left="1440" w:hanging="360"/>
+        <w:jc w:val="both"/>
         <w:rPr>
           <w:rFonts w:ascii="Arial" w:cs="Arial" w:eastAsia="Arial" w:hAnsi="Arial"/>
           <w:sz w:val="24"/>
@@ -3447,8 +3397,9 @@
           <w:ilvl w:val="1"/>
           <w:numId w:val="1"/>
         </w:numPr>
-        <w:spacing w:after="0" w:line="276" w:lineRule="auto"/>
+        <w:spacing w:after="0" w:line="360" w:lineRule="auto"/>
         <w:ind w:left="1440" w:hanging="360"/>
+        <w:jc w:val="both"/>
         <w:rPr>
           <w:rFonts w:ascii="Arial" w:cs="Arial" w:eastAsia="Arial" w:hAnsi="Arial"/>
           <w:sz w:val="24"/>
@@ -3471,8 +3422,9 @@
           <w:ilvl w:val="0"/>
           <w:numId w:val="1"/>
         </w:numPr>
-        <w:spacing w:after="0" w:line="276" w:lineRule="auto"/>
+        <w:spacing w:after="0" w:line="360" w:lineRule="auto"/>
         <w:ind w:left="720" w:hanging="360"/>
+        <w:jc w:val="both"/>
         <w:rPr>
           <w:rFonts w:ascii="Arial" w:cs="Arial" w:eastAsia="Arial" w:hAnsi="Arial"/>
           <w:sz w:val="24"/>
@@ -3495,8 +3447,9 @@
           <w:ilvl w:val="1"/>
           <w:numId w:val="1"/>
         </w:numPr>
-        <w:spacing w:after="0" w:line="276" w:lineRule="auto"/>
+        <w:spacing w:after="0" w:line="360" w:lineRule="auto"/>
         <w:ind w:left="1440" w:hanging="360"/>
+        <w:jc w:val="both"/>
         <w:rPr>
           <w:rFonts w:ascii="Arial" w:cs="Arial" w:eastAsia="Arial" w:hAnsi="Arial"/>
           <w:sz w:val="24"/>
@@ -3519,8 +3472,9 @@
           <w:ilvl w:val="0"/>
           <w:numId w:val="1"/>
         </w:numPr>
-        <w:spacing w:after="0" w:line="276" w:lineRule="auto"/>
+        <w:spacing w:after="0" w:line="360" w:lineRule="auto"/>
         <w:ind w:left="720" w:hanging="360"/>
+        <w:jc w:val="both"/>
         <w:rPr>
           <w:rFonts w:ascii="Arial" w:cs="Arial" w:eastAsia="Arial" w:hAnsi="Arial"/>
           <w:sz w:val="24"/>
@@ -3543,8 +3497,9 @@
           <w:ilvl w:val="1"/>
           <w:numId w:val="1"/>
         </w:numPr>
-        <w:spacing w:after="0" w:line="276" w:lineRule="auto"/>
+        <w:spacing w:after="0" w:line="360" w:lineRule="auto"/>
         <w:ind w:left="1440" w:hanging="360"/>
+        <w:jc w:val="both"/>
         <w:rPr>
           <w:rFonts w:ascii="Arial" w:cs="Arial" w:eastAsia="Arial" w:hAnsi="Arial"/>
           <w:sz w:val="24"/>
@@ -3567,8 +3522,9 @@
           <w:ilvl w:val="1"/>
           <w:numId w:val="1"/>
         </w:numPr>
-        <w:spacing w:after="0" w:line="276" w:lineRule="auto"/>
+        <w:spacing w:after="0" w:line="360" w:lineRule="auto"/>
         <w:ind w:left="1440" w:hanging="360"/>
+        <w:jc w:val="both"/>
         <w:rPr>
           <w:rFonts w:ascii="Arial" w:cs="Arial" w:eastAsia="Arial" w:hAnsi="Arial"/>
           <w:sz w:val="24"/>
@@ -3591,8 +3547,9 @@
           <w:ilvl w:val="0"/>
           <w:numId w:val="1"/>
         </w:numPr>
-        <w:spacing w:after="0" w:line="276" w:lineRule="auto"/>
+        <w:spacing w:after="0" w:line="360" w:lineRule="auto"/>
         <w:ind w:left="720" w:hanging="360"/>
+        <w:jc w:val="both"/>
         <w:rPr>
           <w:rFonts w:ascii="Arial" w:cs="Arial" w:eastAsia="Arial" w:hAnsi="Arial"/>
           <w:sz w:val="24"/>
@@ -3615,8 +3572,9 @@
           <w:ilvl w:val="1"/>
           <w:numId w:val="1"/>
         </w:numPr>
-        <w:spacing w:after="0" w:line="276" w:lineRule="auto"/>
+        <w:spacing w:after="0" w:line="360" w:lineRule="auto"/>
         <w:ind w:left="1440" w:hanging="360"/>
+        <w:jc w:val="both"/>
         <w:rPr>
           <w:rFonts w:ascii="Arial" w:cs="Arial" w:eastAsia="Arial" w:hAnsi="Arial"/>
           <w:sz w:val="24"/>
@@ -3639,8 +3597,9 @@
           <w:ilvl w:val="1"/>
           <w:numId w:val="1"/>
         </w:numPr>
-        <w:spacing w:after="0" w:line="276" w:lineRule="auto"/>
+        <w:spacing w:after="0" w:line="360" w:lineRule="auto"/>
         <w:ind w:left="1440" w:hanging="360"/>
+        <w:jc w:val="both"/>
         <w:rPr>
           <w:rFonts w:ascii="Arial" w:cs="Arial" w:eastAsia="Arial" w:hAnsi="Arial"/>
           <w:sz w:val="24"/>
@@ -3663,8 +3622,9 @@
           <w:ilvl w:val="0"/>
           <w:numId w:val="1"/>
         </w:numPr>
-        <w:spacing w:after="0" w:line="276" w:lineRule="auto"/>
+        <w:spacing w:after="0" w:line="360" w:lineRule="auto"/>
         <w:ind w:left="720" w:hanging="360"/>
+        <w:jc w:val="both"/>
         <w:rPr>
           <w:rFonts w:ascii="Arial" w:cs="Arial" w:eastAsia="Arial" w:hAnsi="Arial"/>
           <w:sz w:val="24"/>
@@ -3687,8 +3647,9 @@
           <w:ilvl w:val="1"/>
           <w:numId w:val="1"/>
         </w:numPr>
-        <w:spacing w:after="0" w:line="276" w:lineRule="auto"/>
+        <w:spacing w:after="0" w:line="360" w:lineRule="auto"/>
         <w:ind w:left="1440" w:hanging="360"/>
+        <w:jc w:val="both"/>
         <w:rPr>
           <w:rFonts w:ascii="Arial" w:cs="Arial" w:eastAsia="Arial" w:hAnsi="Arial"/>
           <w:sz w:val="24"/>
@@ -3711,8 +3672,9 @@
           <w:ilvl w:val="1"/>
           <w:numId w:val="1"/>
         </w:numPr>
-        <w:spacing w:after="0" w:line="276" w:lineRule="auto"/>
+        <w:spacing w:after="0" w:line="360" w:lineRule="auto"/>
         <w:ind w:left="1440" w:hanging="360"/>
+        <w:jc w:val="both"/>
         <w:rPr>
           <w:rFonts w:ascii="Arial" w:cs="Arial" w:eastAsia="Arial" w:hAnsi="Arial"/>
           <w:sz w:val="24"/>
@@ -3735,8 +3697,9 @@
           <w:ilvl w:val="0"/>
           <w:numId w:val="1"/>
         </w:numPr>
-        <w:spacing w:after="0" w:line="276" w:lineRule="auto"/>
+        <w:spacing w:after="0" w:line="360" w:lineRule="auto"/>
         <w:ind w:left="720" w:hanging="360"/>
+        <w:jc w:val="both"/>
         <w:rPr>
           <w:rFonts w:ascii="Arial" w:cs="Arial" w:eastAsia="Arial" w:hAnsi="Arial"/>
           <w:sz w:val="24"/>
@@ -3759,8 +3722,9 @@
           <w:ilvl w:val="1"/>
           <w:numId w:val="1"/>
         </w:numPr>
-        <w:spacing w:after="0" w:line="276" w:lineRule="auto"/>
+        <w:spacing w:after="0" w:line="360" w:lineRule="auto"/>
         <w:ind w:left="1440" w:hanging="360"/>
+        <w:jc w:val="both"/>
         <w:rPr>
           <w:rFonts w:ascii="Arial" w:cs="Arial" w:eastAsia="Arial" w:hAnsi="Arial"/>
           <w:sz w:val="24"/>
@@ -3783,8 +3747,9 @@
           <w:ilvl w:val="1"/>
           <w:numId w:val="1"/>
         </w:numPr>
-        <w:spacing w:after="0" w:line="276" w:lineRule="auto"/>
+        <w:spacing w:after="0" w:line="360" w:lineRule="auto"/>
         <w:ind w:left="1440" w:hanging="360"/>
+        <w:jc w:val="both"/>
         <w:rPr>
           <w:rFonts w:ascii="Arial" w:cs="Arial" w:eastAsia="Arial" w:hAnsi="Arial"/>
           <w:sz w:val="24"/>
@@ -3807,8 +3772,9 @@
           <w:ilvl w:val="1"/>
           <w:numId w:val="1"/>
         </w:numPr>
-        <w:spacing w:after="0" w:line="276" w:lineRule="auto"/>
+        <w:spacing w:after="0" w:line="360" w:lineRule="auto"/>
         <w:ind w:left="1440" w:hanging="360"/>
+        <w:jc w:val="both"/>
         <w:rPr>
           <w:rFonts w:ascii="Arial" w:cs="Arial" w:eastAsia="Arial" w:hAnsi="Arial"/>
           <w:sz w:val="24"/>
@@ -3831,8 +3797,9 @@
           <w:ilvl w:val="1"/>
           <w:numId w:val="1"/>
         </w:numPr>
-        <w:spacing w:after="0" w:line="276" w:lineRule="auto"/>
+        <w:spacing w:after="0" w:line="360" w:lineRule="auto"/>
         <w:ind w:left="1440" w:hanging="360"/>
+        <w:jc w:val="both"/>
         <w:rPr>
           <w:rFonts w:ascii="Arial" w:cs="Arial" w:eastAsia="Arial" w:hAnsi="Arial"/>
           <w:sz w:val="24"/>
@@ -3855,8 +3822,9 @@
           <w:ilvl w:val="1"/>
           <w:numId w:val="1"/>
         </w:numPr>
-        <w:spacing w:after="0" w:line="276" w:lineRule="auto"/>
+        <w:spacing w:after="0" w:line="360" w:lineRule="auto"/>
         <w:ind w:left="1440" w:hanging="360"/>
+        <w:jc w:val="both"/>
         <w:rPr>
           <w:rFonts w:ascii="Arial" w:cs="Arial" w:eastAsia="Arial" w:hAnsi="Arial"/>
           <w:sz w:val="24"/>
@@ -3879,8 +3847,9 @@
           <w:ilvl w:val="1"/>
           <w:numId w:val="1"/>
         </w:numPr>
-        <w:spacing w:after="0" w:line="276" w:lineRule="auto"/>
+        <w:spacing w:after="0" w:line="360" w:lineRule="auto"/>
         <w:ind w:left="1440" w:hanging="360"/>
+        <w:jc w:val="both"/>
         <w:rPr>
           <w:rFonts w:ascii="Arial" w:cs="Arial" w:eastAsia="Arial" w:hAnsi="Arial"/>
           <w:sz w:val="24"/>
@@ -3903,8 +3872,9 @@
           <w:ilvl w:val="0"/>
           <w:numId w:val="1"/>
         </w:numPr>
-        <w:spacing w:after="0" w:line="276" w:lineRule="auto"/>
+        <w:spacing w:after="0" w:line="360" w:lineRule="auto"/>
         <w:ind w:left="720" w:hanging="360"/>
+        <w:jc w:val="both"/>
         <w:rPr>
           <w:rFonts w:ascii="Arial" w:cs="Arial" w:eastAsia="Arial" w:hAnsi="Arial"/>
           <w:sz w:val="24"/>
@@ -3927,8 +3897,9 @@
           <w:ilvl w:val="1"/>
           <w:numId w:val="1"/>
         </w:numPr>
-        <w:spacing w:after="0" w:line="276" w:lineRule="auto"/>
+        <w:spacing w:after="0" w:line="360" w:lineRule="auto"/>
         <w:ind w:left="1440" w:hanging="360"/>
+        <w:jc w:val="both"/>
         <w:rPr>
           <w:rFonts w:ascii="Arial" w:cs="Arial" w:eastAsia="Arial" w:hAnsi="Arial"/>
           <w:sz w:val="24"/>
@@ -3951,8 +3922,9 @@
           <w:ilvl w:val="1"/>
           <w:numId w:val="1"/>
         </w:numPr>
-        <w:spacing w:after="0" w:line="276" w:lineRule="auto"/>
+        <w:spacing w:after="0" w:line="360" w:lineRule="auto"/>
         <w:ind w:left="1440" w:hanging="360"/>
+        <w:jc w:val="both"/>
         <w:rPr>
           <w:rFonts w:ascii="Arial" w:cs="Arial" w:eastAsia="Arial" w:hAnsi="Arial"/>
           <w:sz w:val="24"/>
@@ -3975,8 +3947,9 @@
           <w:ilvl w:val="1"/>
           <w:numId w:val="1"/>
         </w:numPr>
-        <w:spacing w:after="0" w:line="276" w:lineRule="auto"/>
+        <w:spacing w:after="0" w:line="360" w:lineRule="auto"/>
         <w:ind w:left="1440" w:hanging="360"/>
+        <w:jc w:val="both"/>
         <w:rPr>
           <w:rFonts w:ascii="Arial" w:cs="Arial" w:eastAsia="Arial" w:hAnsi="Arial"/>
           <w:sz w:val="24"/>
@@ -3999,8 +3972,9 @@
           <w:ilvl w:val="0"/>
           <w:numId w:val="1"/>
         </w:numPr>
-        <w:spacing w:after="0" w:line="276" w:lineRule="auto"/>
+        <w:spacing w:after="0" w:line="360" w:lineRule="auto"/>
         <w:ind w:left="720" w:hanging="360"/>
+        <w:jc w:val="both"/>
         <w:rPr>
           <w:rFonts w:ascii="Arial" w:cs="Arial" w:eastAsia="Arial" w:hAnsi="Arial"/>
           <w:sz w:val="24"/>
@@ -4023,8 +3997,9 @@
           <w:ilvl w:val="1"/>
           <w:numId w:val="1"/>
         </w:numPr>
-        <w:spacing w:after="0" w:line="276" w:lineRule="auto"/>
+        <w:spacing w:after="0" w:line="360" w:lineRule="auto"/>
         <w:ind w:left="1440" w:hanging="360"/>
+        <w:jc w:val="both"/>
         <w:rPr>
           <w:rFonts w:ascii="Arial" w:cs="Arial" w:eastAsia="Arial" w:hAnsi="Arial"/>
           <w:sz w:val="24"/>
@@ -4047,8 +4022,9 @@
           <w:ilvl w:val="1"/>
           <w:numId w:val="1"/>
         </w:numPr>
-        <w:spacing w:after="0" w:line="276" w:lineRule="auto"/>
+        <w:spacing w:after="0" w:line="360" w:lineRule="auto"/>
         <w:ind w:left="1440" w:hanging="360"/>
+        <w:jc w:val="both"/>
         <w:rPr>
           <w:rFonts w:ascii="Arial" w:cs="Arial" w:eastAsia="Arial" w:hAnsi="Arial"/>
           <w:sz w:val="24"/>
@@ -4071,8 +4047,9 @@
           <w:ilvl w:val="0"/>
           <w:numId w:val="1"/>
         </w:numPr>
-        <w:spacing w:after="0" w:line="276" w:lineRule="auto"/>
+        <w:spacing w:after="0" w:line="360" w:lineRule="auto"/>
         <w:ind w:left="720" w:hanging="360"/>
+        <w:jc w:val="both"/>
         <w:rPr>
           <w:rFonts w:ascii="Arial" w:cs="Arial" w:eastAsia="Arial" w:hAnsi="Arial"/>
           <w:sz w:val="24"/>
@@ -4095,8 +4072,9 @@
           <w:ilvl w:val="1"/>
           <w:numId w:val="1"/>
         </w:numPr>
-        <w:spacing w:after="0" w:line="276" w:lineRule="auto"/>
+        <w:spacing w:after="0" w:line="360" w:lineRule="auto"/>
         <w:ind w:left="1440" w:hanging="360"/>
+        <w:jc w:val="both"/>
         <w:rPr>
           <w:rFonts w:ascii="Arial" w:cs="Arial" w:eastAsia="Arial" w:hAnsi="Arial"/>
           <w:sz w:val="24"/>
@@ -4119,8 +4097,9 @@
           <w:ilvl w:val="1"/>
           <w:numId w:val="1"/>
         </w:numPr>
-        <w:spacing w:after="0" w:line="276" w:lineRule="auto"/>
+        <w:spacing w:after="0" w:line="360" w:lineRule="auto"/>
         <w:ind w:left="1440" w:hanging="360"/>
+        <w:jc w:val="both"/>
         <w:rPr>
           <w:rFonts w:ascii="Arial" w:cs="Arial" w:eastAsia="Arial" w:hAnsi="Arial"/>
           <w:sz w:val="24"/>
@@ -4143,8 +4122,9 @@
           <w:ilvl w:val="1"/>
           <w:numId w:val="1"/>
         </w:numPr>
-        <w:spacing w:after="0" w:line="276" w:lineRule="auto"/>
+        <w:spacing w:after="0" w:line="360" w:lineRule="auto"/>
         <w:ind w:left="1440" w:hanging="360"/>
+        <w:jc w:val="both"/>
         <w:rPr>
           <w:rFonts w:ascii="Arial" w:cs="Arial" w:eastAsia="Arial" w:hAnsi="Arial"/>
           <w:sz w:val="24"/>
@@ -4167,8 +4147,9 @@
           <w:ilvl w:val="2"/>
           <w:numId w:val="1"/>
         </w:numPr>
-        <w:spacing w:after="0" w:line="276" w:lineRule="auto"/>
+        <w:spacing w:after="0" w:line="360" w:lineRule="auto"/>
         <w:ind w:left="2160" w:hanging="360"/>
+        <w:jc w:val="both"/>
         <w:rPr>
           <w:rFonts w:ascii="Arial" w:cs="Arial" w:eastAsia="Arial" w:hAnsi="Arial"/>
           <w:sz w:val="24"/>
@@ -4191,8 +4172,9 @@
           <w:ilvl w:val="2"/>
           <w:numId w:val="1"/>
         </w:numPr>
-        <w:spacing w:after="0" w:line="276" w:lineRule="auto"/>
+        <w:spacing w:after="0" w:line="360" w:lineRule="auto"/>
         <w:ind w:left="2160" w:hanging="360"/>
+        <w:jc w:val="both"/>
         <w:rPr>
           <w:rFonts w:ascii="Arial" w:cs="Arial" w:eastAsia="Arial" w:hAnsi="Arial"/>
           <w:sz w:val="24"/>
@@ -4215,8 +4197,9 @@
           <w:ilvl w:val="2"/>
           <w:numId w:val="1"/>
         </w:numPr>
-        <w:spacing w:after="0" w:line="276" w:lineRule="auto"/>
+        <w:spacing w:after="0" w:line="360" w:lineRule="auto"/>
         <w:ind w:left="2160" w:hanging="360"/>
+        <w:jc w:val="both"/>
         <w:rPr>
           <w:rFonts w:ascii="Arial" w:cs="Arial" w:eastAsia="Arial" w:hAnsi="Arial"/>
           <w:sz w:val="24"/>
@@ -4239,8 +4222,9 @@
           <w:ilvl w:val="2"/>
           <w:numId w:val="1"/>
         </w:numPr>
-        <w:spacing w:after="0" w:line="276" w:lineRule="auto"/>
+        <w:spacing w:after="0" w:line="360" w:lineRule="auto"/>
         <w:ind w:left="2160" w:hanging="360"/>
+        <w:jc w:val="both"/>
         <w:rPr>
           <w:rFonts w:ascii="Arial" w:cs="Arial" w:eastAsia="Arial" w:hAnsi="Arial"/>
           <w:sz w:val="24"/>
@@ -4263,8 +4247,9 @@
           <w:ilvl w:val="2"/>
           <w:numId w:val="1"/>
         </w:numPr>
-        <w:spacing w:after="0" w:line="276" w:lineRule="auto"/>
+        <w:spacing w:after="0" w:line="360" w:lineRule="auto"/>
         <w:ind w:left="2160" w:hanging="360"/>
+        <w:jc w:val="both"/>
         <w:rPr>
           <w:rFonts w:ascii="Arial" w:cs="Arial" w:eastAsia="Arial" w:hAnsi="Arial"/>
           <w:sz w:val="24"/>
@@ -4287,8 +4272,9 @@
           <w:ilvl w:val="2"/>
           <w:numId w:val="1"/>
         </w:numPr>
-        <w:spacing w:after="0" w:line="276" w:lineRule="auto"/>
+        <w:spacing w:after="0" w:line="360" w:lineRule="auto"/>
         <w:ind w:left="2160" w:hanging="360"/>
+        <w:jc w:val="both"/>
         <w:rPr>
           <w:rFonts w:ascii="Arial" w:cs="Arial" w:eastAsia="Arial" w:hAnsi="Arial"/>
           <w:sz w:val="24"/>
@@ -4308,7 +4294,8 @@
     <w:p>
       <w:pPr>
         <w:keepLines w:val="1"/>
-        <w:spacing w:after="120" w:before="360" w:line="276" w:lineRule="auto"/>
+        <w:spacing w:after="120" w:before="360" w:line="360" w:lineRule="auto"/>
+        <w:jc w:val="both"/>
         <w:rPr>
           <w:rFonts w:ascii="Arial" w:cs="Arial" w:eastAsia="Arial" w:hAnsi="Arial"/>
           <w:i w:val="1"/>
@@ -4345,9 +4332,9 @@
           <w:between w:space="0" w:sz="0" w:val="nil"/>
         </w:pBdr>
         <w:shd w:fill="auto" w:val="clear"/>
-        <w:spacing w:after="0" w:before="0" w:line="276" w:lineRule="auto"/>
+        <w:spacing w:after="0" w:before="0" w:line="360" w:lineRule="auto"/>
         <w:ind w:left="720" w:right="0" w:hanging="360"/>
-        <w:jc w:val="left"/>
+        <w:jc w:val="both"/>
         <w:rPr>
           <w:rFonts w:ascii="Arial" w:cs="Arial" w:eastAsia="Arial" w:hAnsi="Arial"/>
           <w:sz w:val="24"/>
@@ -4382,9 +4369,9 @@
           <w:between w:space="0" w:sz="0" w:val="nil"/>
         </w:pBdr>
         <w:shd w:fill="auto" w:val="clear"/>
-        <w:spacing w:after="0" w:before="0" w:line="276" w:lineRule="auto"/>
+        <w:spacing w:after="0" w:before="0" w:line="360" w:lineRule="auto"/>
         <w:ind w:left="720" w:right="0" w:hanging="360"/>
-        <w:jc w:val="left"/>
+        <w:jc w:val="both"/>
         <w:rPr>
           <w:rFonts w:ascii="Arial" w:cs="Arial" w:eastAsia="Arial" w:hAnsi="Arial"/>
           <w:sz w:val="24"/>
@@ -4419,9 +4406,9 @@
           <w:between w:space="0" w:sz="0" w:val="nil"/>
         </w:pBdr>
         <w:shd w:fill="auto" w:val="clear"/>
-        <w:spacing w:after="0" w:before="0" w:line="276" w:lineRule="auto"/>
+        <w:spacing w:after="0" w:before="0" w:line="360" w:lineRule="auto"/>
         <w:ind w:left="720" w:right="0" w:hanging="360"/>
-        <w:jc w:val="left"/>
+        <w:jc w:val="both"/>
         <w:rPr>
           <w:rFonts w:ascii="Arial" w:cs="Arial" w:eastAsia="Arial" w:hAnsi="Arial"/>
           <w:sz w:val="24"/>
@@ -4456,9 +4443,9 @@
           <w:between w:space="0" w:sz="0" w:val="nil"/>
         </w:pBdr>
         <w:shd w:fill="auto" w:val="clear"/>
-        <w:spacing w:after="0" w:before="0" w:line="276" w:lineRule="auto"/>
+        <w:spacing w:after="0" w:before="0" w:line="360" w:lineRule="auto"/>
         <w:ind w:left="720" w:right="0" w:hanging="360"/>
-        <w:jc w:val="left"/>
+        <w:jc w:val="both"/>
         <w:rPr>
           <w:rFonts w:ascii="Arial" w:cs="Arial" w:eastAsia="Arial" w:hAnsi="Arial"/>
           <w:sz w:val="24"/>
@@ -4493,9 +4480,9 @@
           <w:between w:space="0" w:sz="0" w:val="nil"/>
         </w:pBdr>
         <w:shd w:fill="auto" w:val="clear"/>
-        <w:spacing w:after="0" w:before="0" w:line="276" w:lineRule="auto"/>
+        <w:spacing w:after="0" w:before="0" w:line="360" w:lineRule="auto"/>
         <w:ind w:left="720" w:right="0" w:hanging="360"/>
-        <w:jc w:val="left"/>
+        <w:jc w:val="both"/>
         <w:rPr>
           <w:rFonts w:ascii="Arial" w:cs="Arial" w:eastAsia="Arial" w:hAnsi="Arial"/>
           <w:sz w:val="24"/>
@@ -4530,9 +4517,9 @@
           <w:between w:space="0" w:sz="0" w:val="nil"/>
         </w:pBdr>
         <w:shd w:fill="auto" w:val="clear"/>
-        <w:spacing w:after="0" w:before="0" w:line="276" w:lineRule="auto"/>
+        <w:spacing w:after="0" w:before="0" w:line="360" w:lineRule="auto"/>
         <w:ind w:left="720" w:right="0" w:hanging="360"/>
-        <w:jc w:val="left"/>
+        <w:jc w:val="both"/>
         <w:rPr>
           <w:rFonts w:ascii="Arial" w:cs="Arial" w:eastAsia="Arial" w:hAnsi="Arial"/>
           <w:sz w:val="24"/>
@@ -4567,9 +4554,9 @@
           <w:between w:space="0" w:sz="0" w:val="nil"/>
         </w:pBdr>
         <w:shd w:fill="auto" w:val="clear"/>
-        <w:spacing w:after="0" w:before="0" w:line="276" w:lineRule="auto"/>
+        <w:spacing w:after="0" w:before="0" w:line="360" w:lineRule="auto"/>
         <w:ind w:left="720" w:right="0" w:hanging="360"/>
-        <w:jc w:val="left"/>
+        <w:jc w:val="both"/>
         <w:rPr>
           <w:rFonts w:ascii="Arial" w:cs="Arial" w:eastAsia="Arial" w:hAnsi="Arial"/>
           <w:sz w:val="24"/>
@@ -4610,6 +4597,22 @@
       <w:bookmarkStart w:colFirst="0" w:colLast="0" w:name="_heading=h.2et92p0" w:id="6"/>
       <w:bookmarkEnd w:id="6"/>
       <w:r>
+        <w:br w:type="page"/>
+      </w:r>
+      <w:r>
+        <w:rPr>
+          <w:rtl w:val="0"/>
+        </w:rPr>
+      </w:r>
+    </w:p>
+    <w:p>
+      <w:pPr>
+        <w:pStyle w:val="Heading1"/>
+        <w:rPr/>
+      </w:pPr>
+      <w:bookmarkStart w:colFirst="0" w:colLast="0" w:name="_heading=h.a0flm7pn28ts" w:id="7"/>
+      <w:bookmarkEnd w:id="7"/>
+      <w:r>
         <w:rPr>
           <w:rtl w:val="0"/>
         </w:rPr>
@@ -4637,8 +4640,8 @@
         <w:pStyle w:val="Heading2"/>
         <w:rPr/>
       </w:pPr>
-      <w:bookmarkStart w:colFirst="0" w:colLast="0" w:name="_heading=h.tyjcwt" w:id="7"/>
-      <w:bookmarkEnd w:id="7"/>
+      <w:bookmarkStart w:colFirst="0" w:colLast="0" w:name="_heading=h.tyjcwt" w:id="8"/>
+      <w:bookmarkEnd w:id="8"/>
       <w:r>
         <w:rPr>
           <w:rtl w:val="0"/>
@@ -4664,7 +4667,45 @@
           <w:szCs w:val="24"/>
           <w:rtl w:val="0"/>
         </w:rPr>
-        <w:t xml:space="preserve">O diagrama de casos de uso oferece uma visão global dos casos de uso e dos atores que dele participam.</w:t>
+        <w:t xml:space="preserve">O diagrama de caso de uso elaborado para esse trabalho é apresentado ao final do tópico “2.3. Detalhamento dos casos de uso”, e nele é possível ter uma visão macro das principais funcionalidades e como elas se relacionam.</w:t>
+      </w:r>
+    </w:p>
+    <w:p>
+      <w:pPr>
+        <w:spacing w:line="360" w:lineRule="auto"/>
+        <w:ind w:firstLine="709"/>
+        <w:jc w:val="both"/>
+        <w:rPr>
+          <w:rFonts w:ascii="Arial" w:cs="Arial" w:eastAsia="Arial" w:hAnsi="Arial"/>
+          <w:sz w:val="24"/>
+          <w:szCs w:val="24"/>
+        </w:rPr>
+      </w:pPr>
+      <w:r>
+        <w:rPr>
+          <w:rFonts w:ascii="Arial" w:cs="Arial" w:eastAsia="Arial" w:hAnsi="Arial"/>
+          <w:sz w:val="24"/>
+          <w:szCs w:val="24"/>
+          <w:rtl w:val="0"/>
+        </w:rPr>
+        <w:t xml:space="preserve">O diagrama foi dividido em quatro partes, para que fosse possível colocá-lo neste documento de modo a ficar legível para leitura, porém, as primeiras três partes se relacionam diretamente, sendo as partes dois e três continuação da parte um. Por fim, a parte quatro apresenta as funcionalidades de importação e exportação de dados que foi idealizado para ocorrer via Web Service API.</w:t>
+      </w:r>
+    </w:p>
+    <w:p>
+      <w:pPr>
+        <w:spacing w:line="360" w:lineRule="auto"/>
+        <w:ind w:firstLine="709"/>
+        <w:jc w:val="both"/>
+        <w:rPr>
+          <w:rFonts w:ascii="Arial" w:cs="Arial" w:eastAsia="Arial" w:hAnsi="Arial"/>
+          <w:sz w:val="24"/>
+          <w:szCs w:val="24"/>
+        </w:rPr>
+      </w:pPr>
+      <w:r>
+        <w:rPr>
+          <w:rtl w:val="0"/>
+        </w:rPr>
       </w:r>
     </w:p>
     <w:p>
@@ -4672,8 +4713,8 @@
         <w:pStyle w:val="Heading2"/>
         <w:rPr/>
       </w:pPr>
-      <w:bookmarkStart w:colFirst="0" w:colLast="0" w:name="_heading=h.3dy6vkm" w:id="8"/>
-      <w:bookmarkEnd w:id="8"/>
+      <w:bookmarkStart w:colFirst="0" w:colLast="0" w:name="_heading=h.3dy6vkm" w:id="9"/>
+      <w:bookmarkEnd w:id="9"/>
       <w:r>
         <w:rPr>
           <w:rtl w:val="0"/>
@@ -4699,7 +4740,151 @@
           <w:szCs w:val="24"/>
           <w:rtl w:val="0"/>
         </w:rPr>
-        <w:t xml:space="preserve">Liste cada um dos atores que participarão dos casos de uso, oferecendo uma descrição sucinta para cada um deles. Os atores são todos aqueles que interagem com o sistema (usuários, outros sistemas, etc.).  Agora, como já estamos falando da modelagem do sistema, já podemos incluir os usuários responsáveis pela administração do sistema</w:t>
+        <w:t xml:space="preserve">Segue abaixo a lista dos atores apresentados no diagrama de caso de uso e uma descrição resumida deles:</w:t>
+      </w:r>
+    </w:p>
+    <w:p>
+      <w:pPr>
+        <w:numPr>
+          <w:ilvl w:val="0"/>
+          <w:numId w:val="2"/>
+        </w:numPr>
+        <w:spacing w:after="0" w:afterAutospacing="0" w:line="360" w:lineRule="auto"/>
+        <w:ind w:left="720" w:hanging="360"/>
+        <w:jc w:val="both"/>
+        <w:rPr>
+          <w:rFonts w:ascii="Arial" w:cs="Arial" w:eastAsia="Arial" w:hAnsi="Arial"/>
+          <w:sz w:val="24"/>
+          <w:szCs w:val="24"/>
+          <w:u w:val="none"/>
+        </w:rPr>
+      </w:pPr>
+      <w:r>
+        <w:rPr>
+          <w:rFonts w:ascii="Arial" w:cs="Arial" w:eastAsia="Arial" w:hAnsi="Arial"/>
+          <w:sz w:val="24"/>
+          <w:szCs w:val="24"/>
+          <w:u w:val="single"/>
+          <w:rtl w:val="0"/>
+        </w:rPr>
+        <w:t xml:space="preserve">Usuário sem cadastro</w:t>
+      </w:r>
+      <w:r>
+        <w:rPr>
+          <w:rFonts w:ascii="Arial" w:cs="Arial" w:eastAsia="Arial" w:hAnsi="Arial"/>
+          <w:sz w:val="24"/>
+          <w:szCs w:val="24"/>
+          <w:rtl w:val="0"/>
+        </w:rPr>
+        <w:t xml:space="preserve">: Trata-se dos indivíduos que desejam acessar a aplicação, porém, fazem isso através do login usando uma conta de e-mail do Google. Estes usuários obrigatoriamente não tiveram seu acesso autorizado ou negado por algum usuário previamente cadastrado e com permissões para isso.</w:t>
+      </w:r>
+    </w:p>
+    <w:p>
+      <w:pPr>
+        <w:numPr>
+          <w:ilvl w:val="0"/>
+          <w:numId w:val="2"/>
+        </w:numPr>
+        <w:spacing w:after="0" w:afterAutospacing="0" w:line="360" w:lineRule="auto"/>
+        <w:ind w:left="720" w:hanging="360"/>
+        <w:jc w:val="both"/>
+        <w:rPr>
+          <w:rFonts w:ascii="Arial" w:cs="Arial" w:eastAsia="Arial" w:hAnsi="Arial"/>
+          <w:sz w:val="24"/>
+          <w:szCs w:val="24"/>
+          <w:u w:val="none"/>
+        </w:rPr>
+      </w:pPr>
+      <w:r>
+        <w:rPr>
+          <w:rFonts w:ascii="Arial" w:cs="Arial" w:eastAsia="Arial" w:hAnsi="Arial"/>
+          <w:sz w:val="24"/>
+          <w:szCs w:val="24"/>
+          <w:u w:val="single"/>
+          <w:rtl w:val="0"/>
+        </w:rPr>
+        <w:t xml:space="preserve">Usuário com cadastro</w:t>
+      </w:r>
+      <w:r>
+        <w:rPr>
+          <w:rFonts w:ascii="Arial" w:cs="Arial" w:eastAsia="Arial" w:hAnsi="Arial"/>
+          <w:sz w:val="24"/>
+          <w:szCs w:val="24"/>
+          <w:rtl w:val="0"/>
+        </w:rPr>
+        <w:t xml:space="preserve">: Trata-se dos indivíduos que acessam a aplicação com usuário e senha pessoais. Estes usuário obrigatoriamente tiveram seu acesso autorizado por um usuário previamente cadastrado e com permissões para isso.</w:t>
+      </w:r>
+    </w:p>
+    <w:p>
+      <w:pPr>
+        <w:numPr>
+          <w:ilvl w:val="0"/>
+          <w:numId w:val="2"/>
+        </w:numPr>
+        <w:spacing w:after="0" w:afterAutospacing="0" w:line="360" w:lineRule="auto"/>
+        <w:ind w:left="720" w:hanging="360"/>
+        <w:jc w:val="both"/>
+        <w:rPr>
+          <w:rFonts w:ascii="Arial" w:cs="Arial" w:eastAsia="Arial" w:hAnsi="Arial"/>
+          <w:sz w:val="24"/>
+          <w:szCs w:val="24"/>
+          <w:u w:val="none"/>
+        </w:rPr>
+      </w:pPr>
+      <w:r>
+        <w:rPr>
+          <w:rFonts w:ascii="Arial" w:cs="Arial" w:eastAsia="Arial" w:hAnsi="Arial"/>
+          <w:sz w:val="24"/>
+          <w:szCs w:val="24"/>
+          <w:u w:val="single"/>
+          <w:rtl w:val="0"/>
+        </w:rPr>
+        <w:t xml:space="preserve">Usuário com permissão</w:t>
+      </w:r>
+      <w:r>
+        <w:rPr>
+          <w:rFonts w:ascii="Arial" w:cs="Arial" w:eastAsia="Arial" w:hAnsi="Arial"/>
+          <w:sz w:val="24"/>
+          <w:szCs w:val="24"/>
+          <w:rtl w:val="0"/>
+        </w:rPr>
+        <w:t xml:space="preserve">: Trata-se dos indivíduos que possuem cadastro autorizado e que receberam permissões que os possibilita consultar, autorizar ou negar acesso aos demais usuários.</w:t>
+      </w:r>
+    </w:p>
+    <w:p>
+      <w:pPr>
+        <w:numPr>
+          <w:ilvl w:val="0"/>
+          <w:numId w:val="2"/>
+        </w:numPr>
+        <w:spacing w:line="360" w:lineRule="auto"/>
+        <w:ind w:left="720" w:hanging="360"/>
+        <w:jc w:val="both"/>
+        <w:rPr>
+          <w:rFonts w:ascii="Arial" w:cs="Arial" w:eastAsia="Arial" w:hAnsi="Arial"/>
+          <w:sz w:val="24"/>
+          <w:szCs w:val="24"/>
+          <w:u w:val="none"/>
+        </w:rPr>
+      </w:pPr>
+      <w:r>
+        <w:rPr>
+          <w:rFonts w:ascii="Arial" w:cs="Arial" w:eastAsia="Arial" w:hAnsi="Arial"/>
+          <w:sz w:val="24"/>
+          <w:szCs w:val="24"/>
+          <w:u w:val="single"/>
+          <w:rtl w:val="0"/>
+        </w:rPr>
+        <w:t xml:space="preserve">Usuário</w:t>
+      </w:r>
+      <w:r>
+        <w:rPr>
+          <w:rFonts w:ascii="Arial" w:cs="Arial" w:eastAsia="Arial" w:hAnsi="Arial"/>
+          <w:sz w:val="24"/>
+          <w:szCs w:val="24"/>
+          <w:rtl w:val="0"/>
+        </w:rPr>
+        <w:t xml:space="preserve">: Categoria genérica que engloba todos os demais tipos de usuário citados acima.</w:t>
       </w:r>
     </w:p>
     <w:p>
@@ -4723,8 +4908,8 @@
         <w:pStyle w:val="Heading2"/>
         <w:rPr/>
       </w:pPr>
-      <w:bookmarkStart w:colFirst="0" w:colLast="0" w:name="_heading=h.1t3h5sf" w:id="9"/>
-      <w:bookmarkEnd w:id="9"/>
+      <w:bookmarkStart w:colFirst="0" w:colLast="0" w:name="_heading=h.1t3h5sf" w:id="10"/>
+      <w:bookmarkEnd w:id="10"/>
       <w:r>
         <w:rPr>
           <w:rtl w:val="0"/>
@@ -4741,28 +4926,263 @@
           <w:rFonts w:ascii="Arial" w:cs="Arial" w:eastAsia="Arial" w:hAnsi="Arial"/>
           <w:sz w:val="24"/>
           <w:szCs w:val="24"/>
-        </w:rPr>
-      </w:pPr>
-      <w:r>
-        <w:rPr>
-          <w:rFonts w:ascii="Arial" w:cs="Arial" w:eastAsia="Arial" w:hAnsi="Arial"/>
-          <w:sz w:val="24"/>
-          <w:szCs w:val="24"/>
-          <w:rtl w:val="0"/>
-        </w:rPr>
-        <w:t xml:space="preserve">Nesta seção, cada caso de uso deve ser detalhado. Esse detalhamento deve incluir uma descrição do caso de uso, a lista de atores que participam do caso de uso, as pré e pós-condições e os fluxos de eventos (básico, alternativo, de exceção, sub-fluxos, etc.).</w:t>
+          <w:u w:val="single"/>
+        </w:rPr>
+      </w:pPr>
+      <w:r>
+        <w:rPr>
+          <w:rFonts w:ascii="Arial" w:cs="Arial" w:eastAsia="Arial" w:hAnsi="Arial"/>
+          <w:sz w:val="24"/>
+          <w:szCs w:val="24"/>
+          <w:u w:val="single"/>
+          <w:rtl w:val="0"/>
+        </w:rPr>
+        <w:t xml:space="preserve">Diagrama de caso de uso - Parte 1: Acesso a aplicação</w:t>
       </w:r>
     </w:p>
     <w:p>
       <w:pPr>
         <w:spacing w:line="360" w:lineRule="auto"/>
         <w:ind w:firstLine="709"/>
-        <w:rPr>
-          <w:rFonts w:ascii="Arial" w:cs="Arial" w:eastAsia="Arial" w:hAnsi="Arial"/>
-          <w:sz w:val="24"/>
-          <w:szCs w:val="24"/>
-        </w:rPr>
-      </w:pPr>
+        <w:jc w:val="both"/>
+        <w:rPr>
+          <w:rFonts w:ascii="Arial" w:cs="Arial" w:eastAsia="Arial" w:hAnsi="Arial"/>
+          <w:sz w:val="24"/>
+          <w:szCs w:val="24"/>
+        </w:rPr>
+      </w:pPr>
+      <w:r>
+        <w:rPr>
+          <w:rFonts w:ascii="Arial" w:cs="Arial" w:eastAsia="Arial" w:hAnsi="Arial"/>
+          <w:sz w:val="24"/>
+          <w:szCs w:val="24"/>
+          <w:rtl w:val="0"/>
+        </w:rPr>
+        <w:t xml:space="preserve">O acesso à aplicação, seja por usuário com login nominal e pessoal ou por usuário sem cadastrado utilizando uma conta do Gmail, ocorre pela mesma tela. Após o acesso ambos são direcionados para a tela principal da aplicação, porém, antes disso o usuário com cadastro tem suas permissões validadas, e o usuário sem cadastro tem o registro de acesso salvo para avaliação posterior de autorização ou recusa e as permissões previamente definidas para o acesso sem cadastro são utilizadas para ele.</w:t>
+      </w:r>
+    </w:p>
+    <w:p>
+      <w:pPr>
+        <w:spacing w:line="360" w:lineRule="auto"/>
+        <w:ind w:firstLine="709"/>
+        <w:jc w:val="both"/>
+        <w:rPr>
+          <w:rFonts w:ascii="Arial" w:cs="Arial" w:eastAsia="Arial" w:hAnsi="Arial"/>
+          <w:sz w:val="24"/>
+          <w:szCs w:val="24"/>
+        </w:rPr>
+      </w:pPr>
+      <w:r>
+        <w:rPr>
+          <w:rFonts w:ascii="Arial" w:cs="Arial" w:eastAsia="Arial" w:hAnsi="Arial"/>
+          <w:sz w:val="24"/>
+          <w:szCs w:val="24"/>
+          <w:rtl w:val="0"/>
+        </w:rPr>
+        <w:t xml:space="preserve">Uma vez na tela principal apenas as funcionalidades permitidas devem estar habilitadas para serem utilizadas pelo usuário. Essa parametrização de permissões deve ser estabelecida previamente por algum usuário com cadastro e permissões para fazer isso na aplicação.</w:t>
+      </w:r>
+    </w:p>
+    <w:p>
+      <w:pPr>
+        <w:spacing w:line="360" w:lineRule="auto"/>
+        <w:ind w:firstLine="709"/>
+        <w:jc w:val="both"/>
+        <w:rPr>
+          <w:rFonts w:ascii="Arial" w:cs="Arial" w:eastAsia="Arial" w:hAnsi="Arial"/>
+          <w:sz w:val="24"/>
+          <w:szCs w:val="24"/>
+        </w:rPr>
+      </w:pPr>
+      <w:r>
+        <w:rPr>
+          <w:rFonts w:ascii="Arial" w:cs="Arial" w:eastAsia="Arial" w:hAnsi="Arial"/>
+          <w:sz w:val="24"/>
+          <w:szCs w:val="24"/>
+          <w:rtl w:val="0"/>
+        </w:rPr>
+        <w:t xml:space="preserve">Com relação ao acesso de um usuário sem cadastro, ele poderá ocorrer apenas com as permissões para esse tipo de acesso enquanto seu usuário não é verificado devidamente. Após a verificação, ou o usuário terá seu acesso negado e deste modo não poderá mais acessar com o e-mail utilizado, ou o usuário terá o acesso autorizado e em seu próximo acesso será solicitada a criação da senha e cadastramento do google autenticador para ser utilizado como dupla autenticação nos acessos.</w:t>
+      </w:r>
+    </w:p>
+    <w:p>
+      <w:pPr>
+        <w:spacing w:line="360" w:lineRule="auto"/>
+        <w:ind w:firstLine="720"/>
+        <w:jc w:val="both"/>
+        <w:rPr>
+          <w:rFonts w:ascii="Arial" w:cs="Arial" w:eastAsia="Arial" w:hAnsi="Arial"/>
+          <w:sz w:val="24"/>
+          <w:szCs w:val="24"/>
+          <w:u w:val="single"/>
+        </w:rPr>
+      </w:pPr>
+      <w:r>
+        <w:rPr>
+          <w:rFonts w:ascii="Arial" w:cs="Arial" w:eastAsia="Arial" w:hAnsi="Arial"/>
+          <w:sz w:val="24"/>
+          <w:szCs w:val="24"/>
+          <w:u w:val="single"/>
+          <w:rtl w:val="0"/>
+        </w:rPr>
+        <w:t xml:space="preserve">Diagrama de caso de uso - Parte 2: Menu de parametrização</w:t>
+      </w:r>
+    </w:p>
+    <w:p>
+      <w:pPr>
+        <w:spacing w:line="360" w:lineRule="auto"/>
+        <w:ind w:firstLine="720"/>
+        <w:jc w:val="both"/>
+        <w:rPr>
+          <w:rFonts w:ascii="Arial" w:cs="Arial" w:eastAsia="Arial" w:hAnsi="Arial"/>
+          <w:sz w:val="24"/>
+          <w:szCs w:val="24"/>
+        </w:rPr>
+      </w:pPr>
+      <w:r>
+        <w:rPr>
+          <w:rFonts w:ascii="Arial" w:cs="Arial" w:eastAsia="Arial" w:hAnsi="Arial"/>
+          <w:sz w:val="24"/>
+          <w:szCs w:val="24"/>
+          <w:rtl w:val="0"/>
+        </w:rPr>
+        <w:t xml:space="preserve">Assim que estiver na tela principal da aplicação, caso tenha permissão, o usuário poderá acessar e alterar as definições relacionadas com as permissões por usuário, função ou equipe, além de alterar as permissões padrões para acessos sem cadastro, caso queira. Também é no menu de parametrizações que o usuário poderá alterar as próprias configurações de acessibilidade conforme desejar.</w:t>
+      </w:r>
+    </w:p>
+    <w:p>
+      <w:pPr>
+        <w:spacing w:line="360" w:lineRule="auto"/>
+        <w:ind w:firstLine="720"/>
+        <w:jc w:val="both"/>
+        <w:rPr>
+          <w:rFonts w:ascii="Arial" w:cs="Arial" w:eastAsia="Arial" w:hAnsi="Arial"/>
+          <w:sz w:val="24"/>
+          <w:szCs w:val="24"/>
+          <w:u w:val="single"/>
+        </w:rPr>
+      </w:pPr>
+      <w:r>
+        <w:rPr>
+          <w:rFonts w:ascii="Arial" w:cs="Arial" w:eastAsia="Arial" w:hAnsi="Arial"/>
+          <w:sz w:val="24"/>
+          <w:szCs w:val="24"/>
+          <w:u w:val="single"/>
+          <w:rtl w:val="0"/>
+        </w:rPr>
+        <w:t xml:space="preserve">Diagrama de caso de uso - Parte 3: Demais menus da aplicação</w:t>
+      </w:r>
+    </w:p>
+    <w:p>
+      <w:pPr>
+        <w:spacing w:line="360" w:lineRule="auto"/>
+        <w:ind w:firstLine="720"/>
+        <w:jc w:val="both"/>
+        <w:rPr>
+          <w:rFonts w:ascii="Arial" w:cs="Arial" w:eastAsia="Arial" w:hAnsi="Arial"/>
+          <w:sz w:val="24"/>
+          <w:szCs w:val="24"/>
+        </w:rPr>
+      </w:pPr>
+      <w:r>
+        <w:rPr>
+          <w:rFonts w:ascii="Arial" w:cs="Arial" w:eastAsia="Arial" w:hAnsi="Arial"/>
+          <w:sz w:val="24"/>
+          <w:szCs w:val="24"/>
+          <w:rtl w:val="0"/>
+        </w:rPr>
+        <w:t xml:space="preserve">Assim que estiver na tela principal da aplicação, caso tenha permissão, o usuário poderá acessar as telas de cadastro (Usuário, Função, Equipe e Projeto) e fazer os ajustes desejados. O usuário poderá acessar a tela de apontamentos para registrar suas atividades ou fazer ajustes de apontamentos, gerando dados para apoiar na estimativa de produtividade dele.</w:t>
+      </w:r>
+    </w:p>
+    <w:p>
+      <w:pPr>
+        <w:spacing w:line="360" w:lineRule="auto"/>
+        <w:ind w:firstLine="709"/>
+        <w:jc w:val="both"/>
+        <w:rPr>
+          <w:rFonts w:ascii="Arial" w:cs="Arial" w:eastAsia="Arial" w:hAnsi="Arial"/>
+          <w:sz w:val="24"/>
+          <w:szCs w:val="24"/>
+        </w:rPr>
+      </w:pPr>
+      <w:r>
+        <w:rPr>
+          <w:rFonts w:ascii="Arial" w:cs="Arial" w:eastAsia="Arial" w:hAnsi="Arial"/>
+          <w:sz w:val="24"/>
+          <w:szCs w:val="24"/>
+          <w:rtl w:val="0"/>
+        </w:rPr>
+        <w:t xml:space="preserve">Outro recurso possível é a tela de simulação de projetos que permitirá ao usuário ter uma noção de tempo baseado no histórico de apontamentos do projeto e/ou no indicador de produtividade da equipe e dos colaboradores. As consultas de informações permitirão ao usuário ver os dados em grid ou através de gráficos e totalizadores, auxiliando na análise realizada.</w:t>
+      </w:r>
+    </w:p>
+    <w:p>
+      <w:pPr>
+        <w:spacing w:line="360" w:lineRule="auto"/>
+        <w:ind w:firstLine="720"/>
+        <w:jc w:val="both"/>
+        <w:rPr>
+          <w:rFonts w:ascii="Arial" w:cs="Arial" w:eastAsia="Arial" w:hAnsi="Arial"/>
+          <w:sz w:val="24"/>
+          <w:szCs w:val="24"/>
+          <w:u w:val="single"/>
+        </w:rPr>
+      </w:pPr>
+      <w:r>
+        <w:rPr>
+          <w:rFonts w:ascii="Arial" w:cs="Arial" w:eastAsia="Arial" w:hAnsi="Arial"/>
+          <w:sz w:val="24"/>
+          <w:szCs w:val="24"/>
+          <w:u w:val="single"/>
+          <w:rtl w:val="0"/>
+        </w:rPr>
+        <w:t xml:space="preserve">Diagrama de caso de uso - Parte 4: Importação e exportação de dados</w:t>
+      </w:r>
+    </w:p>
+    <w:p>
+      <w:pPr>
+        <w:spacing w:line="360" w:lineRule="auto"/>
+        <w:ind w:firstLine="720"/>
+        <w:jc w:val="both"/>
+        <w:rPr>
+          <w:rFonts w:ascii="Arial" w:cs="Arial" w:eastAsia="Arial" w:hAnsi="Arial"/>
+          <w:sz w:val="24"/>
+          <w:szCs w:val="24"/>
+        </w:rPr>
+        <w:sectPr>
+          <w:type w:val="nextPage"/>
+          <w:pgSz w:h="16838" w:w="11906" w:orient="portrait"/>
+          <w:pgMar w:bottom="1133.8582677165355" w:top="1700.7874015748032" w:left="1700.7874015748032" w:right="1133.8582677165355" w:header="709" w:footer="709"/>
+        </w:sectPr>
+      </w:pPr>
+      <w:r>
+        <w:rPr>
+          <w:rFonts w:ascii="Arial" w:cs="Arial" w:eastAsia="Arial" w:hAnsi="Arial"/>
+          <w:sz w:val="24"/>
+          <w:szCs w:val="24"/>
+          <w:rtl w:val="0"/>
+        </w:rPr>
+        <w:t xml:space="preserve">Para importação e exportação de dados, uma Web API estará disponível para que usuários com cadastro possam acessar e automatizar o processo de cadastro de informações ou coleta de dados para acompanhamento. Todos os dados da aplicação devem estar disponíveis para esse processo, com exceção das informações de parametrização de permissões e acessibilidade, sendo obrigatória a utilização da aplicação para isso.</w:t>
+      </w:r>
+      <w:r>
+        <w:rPr>
+          <w:rtl w:val="0"/>
+        </w:rPr>
+      </w:r>
+    </w:p>
+    <w:p>
+      <w:pPr>
+        <w:rPr>
+          <w:rFonts w:ascii="Arial" w:cs="Arial" w:eastAsia="Arial" w:hAnsi="Arial"/>
+          <w:sz w:val="24"/>
+          <w:szCs w:val="24"/>
+        </w:rPr>
+      </w:pPr>
+      <w:r>
+        <w:rPr>
+          <w:rFonts w:ascii="Arial" w:cs="Arial" w:eastAsia="Arial" w:hAnsi="Arial"/>
+          <w:sz w:val="24"/>
+          <w:szCs w:val="24"/>
+          <w:rtl w:val="0"/>
+        </w:rPr>
+        <w:t xml:space="preserve">Diagrama de caso de uso - Parte 1: Acesso a aplicação</w:t>
+      </w:r>
       <w:r>
         <w:rPr>
           <w:rtl w:val="0"/>
@@ -4774,8 +5194,245 @@
         <w:pStyle w:val="Heading2"/>
         <w:rPr/>
       </w:pPr>
-      <w:bookmarkStart w:colFirst="0" w:colLast="0" w:name="_heading=h.4d34og8" w:id="10"/>
-      <w:bookmarkEnd w:id="10"/>
+      <w:bookmarkStart w:colFirst="0" w:colLast="0" w:name="_heading=h.fvfkq6qczw6x" w:id="11"/>
+      <w:bookmarkEnd w:id="11"/>
+      <w:r>
+        <w:rPr/>
+        <w:drawing>
+          <wp:inline distB="114300" distT="114300" distL="114300" distR="114300">
+            <wp:extent cx="8892000" cy="4978400"/>
+            <wp:effectExtent b="0" l="0" r="0" t="0"/>
+            <wp:docPr id="2" name="image5.png"/>
+            <a:graphic>
+              <a:graphicData uri="http://schemas.openxmlformats.org/drawingml/2006/picture">
+                <pic:pic>
+                  <pic:nvPicPr>
+                    <pic:cNvPr id="0" name="image5.png"/>
+                    <pic:cNvPicPr preferRelativeResize="0"/>
+                  </pic:nvPicPr>
+                  <pic:blipFill>
+                    <a:blip r:embed="rId9"/>
+                    <a:srcRect b="0" l="0" r="0" t="0"/>
+                    <a:stretch>
+                      <a:fillRect/>
+                    </a:stretch>
+                  </pic:blipFill>
+                  <pic:spPr>
+                    <a:xfrm>
+                      <a:off x="0" y="0"/>
+                      <a:ext cx="8892000" cy="4978400"/>
+                    </a:xfrm>
+                    <a:prstGeom prst="rect"/>
+                    <a:ln/>
+                  </pic:spPr>
+                </pic:pic>
+              </a:graphicData>
+            </a:graphic>
+          </wp:inline>
+        </w:drawing>
+      </w:r>
+      <w:r>
+        <w:br w:type="page"/>
+      </w:r>
+      <w:r>
+        <w:rPr>
+          <w:rtl w:val="0"/>
+        </w:rPr>
+      </w:r>
+    </w:p>
+    <w:p>
+      <w:pPr>
+        <w:rPr/>
+      </w:pPr>
+      <w:r>
+        <w:rPr>
+          <w:rFonts w:ascii="Arial" w:cs="Arial" w:eastAsia="Arial" w:hAnsi="Arial"/>
+          <w:sz w:val="24"/>
+          <w:szCs w:val="24"/>
+          <w:rtl w:val="0"/>
+        </w:rPr>
+        <w:t xml:space="preserve">Diagrama de caso de uso - Parte 2: Menu de parametrização</w:t>
+      </w:r>
+      <w:r>
+        <w:rPr/>
+        <w:drawing>
+          <wp:inline distB="114300" distT="114300" distL="114300" distR="114300">
+            <wp:extent cx="7961813" cy="5382371"/>
+            <wp:effectExtent b="0" l="0" r="0" t="0"/>
+            <wp:docPr id="13" name="image1.png"/>
+            <a:graphic>
+              <a:graphicData uri="http://schemas.openxmlformats.org/drawingml/2006/picture">
+                <pic:pic>
+                  <pic:nvPicPr>
+                    <pic:cNvPr id="0" name="image1.png"/>
+                    <pic:cNvPicPr preferRelativeResize="0"/>
+                  </pic:nvPicPr>
+                  <pic:blipFill>
+                    <a:blip r:embed="rId10"/>
+                    <a:srcRect b="0" l="0" r="0" t="0"/>
+                    <a:stretch>
+                      <a:fillRect/>
+                    </a:stretch>
+                  </pic:blipFill>
+                  <pic:spPr>
+                    <a:xfrm>
+                      <a:off x="0" y="0"/>
+                      <a:ext cx="7961813" cy="5382371"/>
+                    </a:xfrm>
+                    <a:prstGeom prst="rect"/>
+                    <a:ln/>
+                  </pic:spPr>
+                </pic:pic>
+              </a:graphicData>
+            </a:graphic>
+          </wp:inline>
+        </w:drawing>
+      </w:r>
+      <w:r>
+        <w:br w:type="page"/>
+      </w:r>
+      <w:r>
+        <w:rPr>
+          <w:rtl w:val="0"/>
+        </w:rPr>
+      </w:r>
+    </w:p>
+    <w:p>
+      <w:pPr>
+        <w:rPr/>
+      </w:pPr>
+      <w:r>
+        <w:rPr>
+          <w:rFonts w:ascii="Arial" w:cs="Arial" w:eastAsia="Arial" w:hAnsi="Arial"/>
+          <w:sz w:val="24"/>
+          <w:szCs w:val="24"/>
+          <w:rtl w:val="0"/>
+        </w:rPr>
+        <w:t xml:space="preserve">Diagrama de caso de uso - Parte 3: Demais menus da aplicação</w:t>
+      </w:r>
+      <w:r>
+        <w:rPr/>
+        <w:drawing>
+          <wp:inline distB="114300" distT="114300" distL="114300" distR="114300">
+            <wp:extent cx="8892000" cy="5410200"/>
+            <wp:effectExtent b="0" l="0" r="0" t="0"/>
+            <wp:docPr id="10" name="image7.png"/>
+            <a:graphic>
+              <a:graphicData uri="http://schemas.openxmlformats.org/drawingml/2006/picture">
+                <pic:pic>
+                  <pic:nvPicPr>
+                    <pic:cNvPr id="0" name="image7.png"/>
+                    <pic:cNvPicPr preferRelativeResize="0"/>
+                  </pic:nvPicPr>
+                  <pic:blipFill>
+                    <a:blip r:embed="rId11"/>
+                    <a:srcRect b="0" l="0" r="0" t="0"/>
+                    <a:stretch>
+                      <a:fillRect/>
+                    </a:stretch>
+                  </pic:blipFill>
+                  <pic:spPr>
+                    <a:xfrm>
+                      <a:off x="0" y="0"/>
+                      <a:ext cx="8892000" cy="5410200"/>
+                    </a:xfrm>
+                    <a:prstGeom prst="rect"/>
+                    <a:ln/>
+                  </pic:spPr>
+                </pic:pic>
+              </a:graphicData>
+            </a:graphic>
+          </wp:inline>
+        </w:drawing>
+      </w:r>
+      <w:r>
+        <w:br w:type="page"/>
+      </w:r>
+      <w:r>
+        <w:rPr>
+          <w:rtl w:val="0"/>
+        </w:rPr>
+      </w:r>
+    </w:p>
+    <w:p>
+      <w:pPr>
+        <w:rPr/>
+      </w:pPr>
+      <w:r>
+        <w:rPr>
+          <w:rFonts w:ascii="Arial" w:cs="Arial" w:eastAsia="Arial" w:hAnsi="Arial"/>
+          <w:sz w:val="24"/>
+          <w:szCs w:val="24"/>
+          <w:rtl w:val="0"/>
+        </w:rPr>
+        <w:t xml:space="preserve">Diagrama de caso de uso - Parte 4: Importação e exportação de dados</w:t>
+      </w:r>
+      <w:r>
+        <w:rPr>
+          <w:rtl w:val="0"/>
+        </w:rPr>
+      </w:r>
+    </w:p>
+    <w:p>
+      <w:pPr>
+        <w:pStyle w:val="Heading2"/>
+        <w:rPr/>
+        <w:sectPr>
+          <w:type w:val="nextPage"/>
+          <w:pgSz w:h="11906" w:w="16838" w:orient="landscape"/>
+          <w:pgMar w:bottom="1133.8582677165355" w:top="1700.7874015748032" w:left="1700.7874015748032" w:right="1133.8582677165355" w:header="709" w:footer="709"/>
+        </w:sectPr>
+      </w:pPr>
+      <w:bookmarkStart w:colFirst="0" w:colLast="0" w:name="_heading=h.b8sh2lx4xvm" w:id="12"/>
+      <w:bookmarkEnd w:id="12"/>
+      <w:r>
+        <w:rPr/>
+        <w:drawing>
+          <wp:inline distB="114300" distT="114300" distL="114300" distR="114300">
+            <wp:extent cx="8892000" cy="3898900"/>
+            <wp:effectExtent b="0" l="0" r="0" t="0"/>
+            <wp:docPr id="3" name="image9.png"/>
+            <a:graphic>
+              <a:graphicData uri="http://schemas.openxmlformats.org/drawingml/2006/picture">
+                <pic:pic>
+                  <pic:nvPicPr>
+                    <pic:cNvPr id="0" name="image9.png"/>
+                    <pic:cNvPicPr preferRelativeResize="0"/>
+                  </pic:nvPicPr>
+                  <pic:blipFill>
+                    <a:blip r:embed="rId12"/>
+                    <a:srcRect b="0" l="0" r="0" t="0"/>
+                    <a:stretch>
+                      <a:fillRect/>
+                    </a:stretch>
+                  </pic:blipFill>
+                  <pic:spPr>
+                    <a:xfrm>
+                      <a:off x="0" y="0"/>
+                      <a:ext cx="8892000" cy="3898900"/>
+                    </a:xfrm>
+                    <a:prstGeom prst="rect"/>
+                    <a:ln/>
+                  </pic:spPr>
+                </pic:pic>
+              </a:graphicData>
+            </a:graphic>
+          </wp:inline>
+        </w:drawing>
+      </w:r>
+      <w:r>
+        <w:rPr>
+          <w:rtl w:val="0"/>
+        </w:rPr>
+      </w:r>
+    </w:p>
+    <w:p>
+      <w:pPr>
+        <w:pStyle w:val="Heading2"/>
+        <w:rPr/>
+      </w:pPr>
+      <w:bookmarkStart w:colFirst="0" w:colLast="0" w:name="_heading=h.m2sa0aqmospg" w:id="13"/>
+      <w:bookmarkEnd w:id="13"/>
       <w:r>
         <w:rPr>
           <w:rtl w:val="0"/>
@@ -4846,8 +5503,8 @@
         <w:pStyle w:val="Heading2"/>
         <w:rPr/>
       </w:pPr>
-      <w:bookmarkStart w:colFirst="0" w:colLast="0" w:name="_heading=h.2s8eyo1" w:id="11"/>
-      <w:bookmarkEnd w:id="11"/>
+      <w:bookmarkStart w:colFirst="0" w:colLast="0" w:name="_heading=h.2s8eyo1" w:id="14"/>
+      <w:bookmarkEnd w:id="14"/>
       <w:r>
         <w:rPr>
           <w:rtl w:val="0"/>
@@ -4897,8 +5554,8 @@
         <w:pStyle w:val="Heading1"/>
         <w:rPr/>
       </w:pPr>
-      <w:bookmarkStart w:colFirst="0" w:colLast="0" w:name="_heading=h.17dp8vu" w:id="12"/>
-      <w:bookmarkEnd w:id="12"/>
+      <w:bookmarkStart w:colFirst="0" w:colLast="0" w:name="_heading=h.17dp8vu" w:id="15"/>
+      <w:bookmarkEnd w:id="15"/>
       <w:r>
         <w:rPr>
           <w:rtl w:val="0"/>
@@ -4927,8 +5584,8 @@
         <w:pStyle w:val="Heading2"/>
         <w:rPr/>
       </w:pPr>
-      <w:bookmarkStart w:colFirst="0" w:colLast="0" w:name="_heading=h.3rdcrjn" w:id="13"/>
-      <w:bookmarkEnd w:id="13"/>
+      <w:bookmarkStart w:colFirst="0" w:colLast="0" w:name="_heading=h.3rdcrjn" w:id="16"/>
+      <w:bookmarkEnd w:id="16"/>
       <w:r>
         <w:rPr>
           <w:rtl w:val="0"/>
@@ -4989,7 +5646,7 @@
         </w:rPr>
         <w:t xml:space="preserve">Apresente diagramas que retratem a arquitetura da solução (recomenda-se o </w:t>
       </w:r>
-      <w:hyperlink r:id="rId9">
+      <w:hyperlink r:id="rId13">
         <w:r>
           <w:rPr>
             <w:rFonts w:ascii="Arial" w:cs="Arial" w:eastAsia="Arial" w:hAnsi="Arial"/>
@@ -5015,23 +5672,6 @@
     <w:p>
       <w:pPr>
         <w:spacing w:after="0" w:line="360" w:lineRule="auto"/>
-        <w:ind w:firstLine="709"/>
-        <w:jc w:val="both"/>
-        <w:rPr>
-          <w:rFonts w:ascii="Arial" w:cs="Arial" w:eastAsia="Arial" w:hAnsi="Arial"/>
-          <w:sz w:val="24"/>
-          <w:szCs w:val="24"/>
-        </w:rPr>
-      </w:pPr>
-      <w:r>
-        <w:rPr>
-          <w:rtl w:val="0"/>
-        </w:rPr>
-      </w:r>
-    </w:p>
-    <w:p>
-      <w:pPr>
-        <w:spacing w:after="0" w:line="360" w:lineRule="auto"/>
         <w:jc w:val="both"/>
         <w:rPr>
           <w:rFonts w:ascii="Arial" w:cs="Arial" w:eastAsia="Arial" w:hAnsi="Arial"/>
@@ -5050,8 +5690,8 @@
         <w:pStyle w:val="Heading2"/>
         <w:rPr/>
       </w:pPr>
-      <w:bookmarkStart w:colFirst="0" w:colLast="0" w:name="_heading=h.26in1rg" w:id="14"/>
-      <w:bookmarkEnd w:id="14"/>
+      <w:bookmarkStart w:colFirst="0" w:colLast="0" w:name="_heading=h.26in1rg" w:id="17"/>
+      <w:bookmarkEnd w:id="17"/>
       <w:r>
         <w:rPr>
           <w:rtl w:val="0"/>
@@ -5104,6 +5744,7 @@
     <w:p>
       <w:pPr>
         <w:spacing w:after="0" w:line="360" w:lineRule="auto"/>
+        <w:ind w:firstLine="709"/>
         <w:jc w:val="both"/>
         <w:rPr>
           <w:rFonts w:ascii="Arial" w:cs="Arial" w:eastAsia="Arial" w:hAnsi="Arial"/>
@@ -5122,8 +5763,8 @@
         <w:pStyle w:val="Heading1"/>
         <w:rPr/>
       </w:pPr>
-      <w:bookmarkStart w:colFirst="0" w:colLast="0" w:name="_heading=h.lnxbz9" w:id="15"/>
-      <w:bookmarkEnd w:id="15"/>
+      <w:bookmarkStart w:colFirst="0" w:colLast="0" w:name="_heading=h.lnxbz9" w:id="18"/>
+      <w:bookmarkEnd w:id="18"/>
       <w:r>
         <w:rPr>
           <w:rtl w:val="0"/>
@@ -5174,8 +5815,8 @@
         <w:pStyle w:val="Heading1"/>
         <w:rPr/>
       </w:pPr>
-      <w:bookmarkStart w:colFirst="0" w:colLast="0" w:name="_heading=h.35nkun2" w:id="16"/>
-      <w:bookmarkEnd w:id="16"/>
+      <w:bookmarkStart w:colFirst="0" w:colLast="0" w:name="_heading=h.35nkun2" w:id="19"/>
+      <w:bookmarkEnd w:id="19"/>
       <w:r>
         <w:rPr>
           <w:rtl w:val="0"/>
@@ -5204,8 +5845,8 @@
         <w:pStyle w:val="Heading2"/>
         <w:rPr/>
       </w:pPr>
-      <w:bookmarkStart w:colFirst="0" w:colLast="0" w:name="_heading=h.1ksv4uv" w:id="17"/>
-      <w:bookmarkEnd w:id="17"/>
+      <w:bookmarkStart w:colFirst="0" w:colLast="0" w:name="_heading=h.1ksv4uv" w:id="20"/>
+      <w:bookmarkEnd w:id="20"/>
       <w:r>
         <w:rPr>
           <w:rtl w:val="0"/>
@@ -5255,8 +5896,8 @@
         <w:pStyle w:val="Heading2"/>
         <w:rPr/>
       </w:pPr>
-      <w:bookmarkStart w:colFirst="0" w:colLast="0" w:name="_heading=h.44sinio" w:id="18"/>
-      <w:bookmarkEnd w:id="18"/>
+      <w:bookmarkStart w:colFirst="0" w:colLast="0" w:name="_heading=h.44sinio" w:id="21"/>
+      <w:bookmarkEnd w:id="21"/>
       <w:r>
         <w:rPr>
           <w:rtl w:val="0"/>
@@ -5306,8 +5947,8 @@
         <w:pStyle w:val="Heading2"/>
         <w:rPr/>
       </w:pPr>
-      <w:bookmarkStart w:colFirst="0" w:colLast="0" w:name="_heading=h.2jxsxqh" w:id="19"/>
-      <w:bookmarkEnd w:id="19"/>
+      <w:bookmarkStart w:colFirst="0" w:colLast="0" w:name="_heading=h.2jxsxqh" w:id="22"/>
+      <w:bookmarkEnd w:id="22"/>
       <w:r>
         <w:rPr>
           <w:rtl w:val="0"/>
@@ -5397,8 +6038,8 @@
         <w:jc w:val="center"/>
         <w:rPr/>
       </w:pPr>
-      <w:bookmarkStart w:colFirst="0" w:colLast="0" w:name="_heading=h.z337ya" w:id="20"/>
-      <w:bookmarkEnd w:id="20"/>
+      <w:bookmarkStart w:colFirst="0" w:colLast="0" w:name="_heading=h.z337ya" w:id="23"/>
+      <w:bookmarkEnd w:id="23"/>
       <w:r>
         <w:br w:type="page"/>
       </w:r>
@@ -5734,8 +6375,8 @@
         <w:jc w:val="center"/>
         <w:rPr/>
       </w:pPr>
-      <w:bookmarkStart w:colFirst="0" w:colLast="0" w:name="_heading=h.kdqvgj4u92mo" w:id="21"/>
-      <w:bookmarkEnd w:id="21"/>
+      <w:bookmarkStart w:colFirst="0" w:colLast="0" w:name="_heading=h.kdqvgj4u92mo" w:id="24"/>
+      <w:bookmarkEnd w:id="24"/>
       <w:r>
         <w:br w:type="page"/>
       </w:r>
@@ -5751,8 +6392,8 @@
         <w:jc w:val="center"/>
         <w:rPr/>
       </w:pPr>
-      <w:bookmarkStart w:colFirst="0" w:colLast="0" w:name="_heading=h.ghspku6kjc3t" w:id="22"/>
-      <w:bookmarkEnd w:id="22"/>
+      <w:bookmarkStart w:colFirst="0" w:colLast="0" w:name="_heading=h.ghspku6kjc3t" w:id="25"/>
+      <w:bookmarkEnd w:id="25"/>
       <w:r>
         <w:rPr>
           <w:rtl w:val="0"/>
@@ -5767,8 +6408,8 @@
           <w:b w:val="0"/>
         </w:rPr>
       </w:pPr>
-      <w:bookmarkStart w:colFirst="0" w:colLast="0" w:name="_heading=h.4boehhms6e54" w:id="23"/>
-      <w:bookmarkEnd w:id="23"/>
+      <w:bookmarkStart w:colFirst="0" w:colLast="0" w:name="_heading=h.4boehhms6e54" w:id="26"/>
+      <w:bookmarkEnd w:id="26"/>
       <w:r>
         <w:rPr>
           <w:b w:val="0"/>
@@ -5787,162 +6428,12 @@
           <wp:inline distB="114300" distT="114300" distL="114300" distR="114300">
             <wp:extent cx="5760000" cy="8140700"/>
             <wp:effectExtent b="0" l="0" r="0" t="0"/>
-            <wp:docPr id="3" name="image9.png"/>
+            <wp:docPr id="5" name="image12.png"/>
             <a:graphic>
               <a:graphicData uri="http://schemas.openxmlformats.org/drawingml/2006/picture">
                 <pic:pic>
                   <pic:nvPicPr>
-                    <pic:cNvPr id="0" name="image9.png"/>
-                    <pic:cNvPicPr preferRelativeResize="0"/>
-                  </pic:nvPicPr>
-                  <pic:blipFill>
-                    <a:blip r:embed="rId10"/>
-                    <a:srcRect b="0" l="0" r="0" t="0"/>
-                    <a:stretch>
-                      <a:fillRect/>
-                    </a:stretch>
-                  </pic:blipFill>
-                  <pic:spPr>
-                    <a:xfrm>
-                      <a:off x="0" y="0"/>
-                      <a:ext cx="5760000" cy="8140700"/>
-                    </a:xfrm>
-                    <a:prstGeom prst="rect"/>
-                    <a:ln/>
-                  </pic:spPr>
-                </pic:pic>
-              </a:graphicData>
-            </a:graphic>
-          </wp:inline>
-        </w:drawing>
-      </w:r>
-      <w:r>
-        <w:rPr>
-          <w:rtl w:val="0"/>
-        </w:rPr>
-      </w:r>
-    </w:p>
-    <w:p>
-      <w:pPr>
-        <w:rPr/>
-      </w:pPr>
-      <w:r>
-        <w:rPr/>
-        <w:drawing>
-          <wp:inline distB="114300" distT="114300" distL="114300" distR="114300">
-            <wp:extent cx="5760000" cy="8140700"/>
-            <wp:effectExtent b="0" l="0" r="0" t="0"/>
-            <wp:docPr id="8" name="image5.png"/>
-            <a:graphic>
-              <a:graphicData uri="http://schemas.openxmlformats.org/drawingml/2006/picture">
-                <pic:pic>
-                  <pic:nvPicPr>
-                    <pic:cNvPr id="0" name="image5.png"/>
-                    <pic:cNvPicPr preferRelativeResize="0"/>
-                  </pic:nvPicPr>
-                  <pic:blipFill>
-                    <a:blip r:embed="rId11"/>
-                    <a:srcRect b="0" l="0" r="0" t="0"/>
-                    <a:stretch>
-                      <a:fillRect/>
-                    </a:stretch>
-                  </pic:blipFill>
-                  <pic:spPr>
-                    <a:xfrm>
-                      <a:off x="0" y="0"/>
-                      <a:ext cx="5760000" cy="8140700"/>
-                    </a:xfrm>
-                    <a:prstGeom prst="rect"/>
-                    <a:ln/>
-                  </pic:spPr>
-                </pic:pic>
-              </a:graphicData>
-            </a:graphic>
-          </wp:inline>
-        </w:drawing>
-      </w:r>
-      <w:r>
-        <w:rPr/>
-        <w:drawing>
-          <wp:inline distB="114300" distT="114300" distL="114300" distR="114300">
-            <wp:extent cx="5760000" cy="8140700"/>
-            <wp:effectExtent b="0" l="0" r="0" t="0"/>
-            <wp:docPr id="7" name="image8.png"/>
-            <a:graphic>
-              <a:graphicData uri="http://schemas.openxmlformats.org/drawingml/2006/picture">
-                <pic:pic>
-                  <pic:nvPicPr>
-                    <pic:cNvPr id="0" name="image8.png"/>
-                    <pic:cNvPicPr preferRelativeResize="0"/>
-                  </pic:nvPicPr>
-                  <pic:blipFill>
-                    <a:blip r:embed="rId12"/>
-                    <a:srcRect b="0" l="0" r="0" t="0"/>
-                    <a:stretch>
-                      <a:fillRect/>
-                    </a:stretch>
-                  </pic:blipFill>
-                  <pic:spPr>
-                    <a:xfrm>
-                      <a:off x="0" y="0"/>
-                      <a:ext cx="5760000" cy="8140700"/>
-                    </a:xfrm>
-                    <a:prstGeom prst="rect"/>
-                    <a:ln/>
-                  </pic:spPr>
-                </pic:pic>
-              </a:graphicData>
-            </a:graphic>
-          </wp:inline>
-        </w:drawing>
-      </w:r>
-      <w:r>
-        <w:rPr/>
-        <w:drawing>
-          <wp:inline distB="114300" distT="114300" distL="114300" distR="114300">
-            <wp:extent cx="5760000" cy="8140700"/>
-            <wp:effectExtent b="0" l="0" r="0" t="0"/>
-            <wp:docPr id="6" name="image3.png"/>
-            <a:graphic>
-              <a:graphicData uri="http://schemas.openxmlformats.org/drawingml/2006/picture">
-                <pic:pic>
-                  <pic:nvPicPr>
-                    <pic:cNvPr id="0" name="image3.png"/>
-                    <pic:cNvPicPr preferRelativeResize="0"/>
-                  </pic:nvPicPr>
-                  <pic:blipFill>
-                    <a:blip r:embed="rId13"/>
-                    <a:srcRect b="0" l="0" r="0" t="0"/>
-                    <a:stretch>
-                      <a:fillRect/>
-                    </a:stretch>
-                  </pic:blipFill>
-                  <pic:spPr>
-                    <a:xfrm>
-                      <a:off x="0" y="0"/>
-                      <a:ext cx="5760000" cy="8140700"/>
-                    </a:xfrm>
-                    <a:prstGeom prst="rect"/>
-                    <a:ln/>
-                  </pic:spPr>
-                </pic:pic>
-              </a:graphicData>
-            </a:graphic>
-          </wp:inline>
-        </w:drawing>
-      </w:r>
-      <w:r>
-        <w:rPr/>
-        <w:drawing>
-          <wp:inline distB="114300" distT="114300" distL="114300" distR="114300">
-            <wp:extent cx="5760000" cy="8140700"/>
-            <wp:effectExtent b="0" l="0" r="0" t="0"/>
-            <wp:docPr id="4" name="image4.png"/>
-            <a:graphic>
-              <a:graphicData uri="http://schemas.openxmlformats.org/drawingml/2006/picture">
-                <pic:pic>
-                  <pic:nvPicPr>
-                    <pic:cNvPr id="0" name="image4.png"/>
+                    <pic:cNvPr id="0" name="image12.png"/>
                     <pic:cNvPicPr preferRelativeResize="0"/>
                   </pic:nvPicPr>
                   <pic:blipFill>
@@ -5967,17 +6458,27 @@
         </w:drawing>
       </w:r>
       <w:r>
+        <w:rPr>
+          <w:rtl w:val="0"/>
+        </w:rPr>
+      </w:r>
+    </w:p>
+    <w:p>
+      <w:pPr>
+        <w:rPr/>
+      </w:pPr>
+      <w:r>
         <w:rPr/>
         <w:drawing>
           <wp:inline distB="114300" distT="114300" distL="114300" distR="114300">
             <wp:extent cx="5760000" cy="8140700"/>
             <wp:effectExtent b="0" l="0" r="0" t="0"/>
-            <wp:docPr id="1" name="image7.png"/>
+            <wp:docPr id="11" name="image4.png"/>
             <a:graphic>
               <a:graphicData uri="http://schemas.openxmlformats.org/drawingml/2006/picture">
                 <pic:pic>
                   <pic:nvPicPr>
-                    <pic:cNvPr id="0" name="image7.png"/>
+                    <pic:cNvPr id="0" name="image4.png"/>
                     <pic:cNvPicPr preferRelativeResize="0"/>
                   </pic:nvPicPr>
                   <pic:blipFill>
@@ -6007,12 +6508,12 @@
           <wp:inline distB="114300" distT="114300" distL="114300" distR="114300">
             <wp:extent cx="5760000" cy="8140700"/>
             <wp:effectExtent b="0" l="0" r="0" t="0"/>
-            <wp:docPr id="5" name="image1.png"/>
+            <wp:docPr id="9" name="image6.png"/>
             <a:graphic>
               <a:graphicData uri="http://schemas.openxmlformats.org/drawingml/2006/picture">
                 <pic:pic>
                   <pic:nvPicPr>
-                    <pic:cNvPr id="0" name="image1.png"/>
+                    <pic:cNvPr id="0" name="image6.png"/>
                     <pic:cNvPicPr preferRelativeResize="0"/>
                   </pic:nvPicPr>
                   <pic:blipFill>
@@ -6042,16 +6543,156 @@
           <wp:inline distB="114300" distT="114300" distL="114300" distR="114300">
             <wp:extent cx="5760000" cy="8140700"/>
             <wp:effectExtent b="0" l="0" r="0" t="0"/>
-            <wp:docPr id="2" name="image2.png"/>
+            <wp:docPr id="8" name="image8.png"/>
             <a:graphic>
               <a:graphicData uri="http://schemas.openxmlformats.org/drawingml/2006/picture">
                 <pic:pic>
                   <pic:nvPicPr>
-                    <pic:cNvPr id="0" name="image2.png"/>
+                    <pic:cNvPr id="0" name="image8.png"/>
                     <pic:cNvPicPr preferRelativeResize="0"/>
                   </pic:nvPicPr>
                   <pic:blipFill>
                     <a:blip r:embed="rId17"/>
+                    <a:srcRect b="0" l="0" r="0" t="0"/>
+                    <a:stretch>
+                      <a:fillRect/>
+                    </a:stretch>
+                  </pic:blipFill>
+                  <pic:spPr>
+                    <a:xfrm>
+                      <a:off x="0" y="0"/>
+                      <a:ext cx="5760000" cy="8140700"/>
+                    </a:xfrm>
+                    <a:prstGeom prst="rect"/>
+                    <a:ln/>
+                  </pic:spPr>
+                </pic:pic>
+              </a:graphicData>
+            </a:graphic>
+          </wp:inline>
+        </w:drawing>
+      </w:r>
+      <w:r>
+        <w:rPr/>
+        <w:drawing>
+          <wp:inline distB="114300" distT="114300" distL="114300" distR="114300">
+            <wp:extent cx="5760000" cy="8140700"/>
+            <wp:effectExtent b="0" l="0" r="0" t="0"/>
+            <wp:docPr id="6" name="image10.png"/>
+            <a:graphic>
+              <a:graphicData uri="http://schemas.openxmlformats.org/drawingml/2006/picture">
+                <pic:pic>
+                  <pic:nvPicPr>
+                    <pic:cNvPr id="0" name="image10.png"/>
+                    <pic:cNvPicPr preferRelativeResize="0"/>
+                  </pic:nvPicPr>
+                  <pic:blipFill>
+                    <a:blip r:embed="rId18"/>
+                    <a:srcRect b="0" l="0" r="0" t="0"/>
+                    <a:stretch>
+                      <a:fillRect/>
+                    </a:stretch>
+                  </pic:blipFill>
+                  <pic:spPr>
+                    <a:xfrm>
+                      <a:off x="0" y="0"/>
+                      <a:ext cx="5760000" cy="8140700"/>
+                    </a:xfrm>
+                    <a:prstGeom prst="rect"/>
+                    <a:ln/>
+                  </pic:spPr>
+                </pic:pic>
+              </a:graphicData>
+            </a:graphic>
+          </wp:inline>
+        </w:drawing>
+      </w:r>
+      <w:r>
+        <w:rPr/>
+        <w:drawing>
+          <wp:inline distB="114300" distT="114300" distL="114300" distR="114300">
+            <wp:extent cx="5760000" cy="8140700"/>
+            <wp:effectExtent b="0" l="0" r="0" t="0"/>
+            <wp:docPr id="1" name="image11.png"/>
+            <a:graphic>
+              <a:graphicData uri="http://schemas.openxmlformats.org/drawingml/2006/picture">
+                <pic:pic>
+                  <pic:nvPicPr>
+                    <pic:cNvPr id="0" name="image11.png"/>
+                    <pic:cNvPicPr preferRelativeResize="0"/>
+                  </pic:nvPicPr>
+                  <pic:blipFill>
+                    <a:blip r:embed="rId19"/>
+                    <a:srcRect b="0" l="0" r="0" t="0"/>
+                    <a:stretch>
+                      <a:fillRect/>
+                    </a:stretch>
+                  </pic:blipFill>
+                  <pic:spPr>
+                    <a:xfrm>
+                      <a:off x="0" y="0"/>
+                      <a:ext cx="5760000" cy="8140700"/>
+                    </a:xfrm>
+                    <a:prstGeom prst="rect"/>
+                    <a:ln/>
+                  </pic:spPr>
+                </pic:pic>
+              </a:graphicData>
+            </a:graphic>
+          </wp:inline>
+        </w:drawing>
+      </w:r>
+      <w:r>
+        <w:rPr/>
+        <w:drawing>
+          <wp:inline distB="114300" distT="114300" distL="114300" distR="114300">
+            <wp:extent cx="5760000" cy="8140700"/>
+            <wp:effectExtent b="0" l="0" r="0" t="0"/>
+            <wp:docPr id="7" name="image3.png"/>
+            <a:graphic>
+              <a:graphicData uri="http://schemas.openxmlformats.org/drawingml/2006/picture">
+                <pic:pic>
+                  <pic:nvPicPr>
+                    <pic:cNvPr id="0" name="image3.png"/>
+                    <pic:cNvPicPr preferRelativeResize="0"/>
+                  </pic:nvPicPr>
+                  <pic:blipFill>
+                    <a:blip r:embed="rId20"/>
+                    <a:srcRect b="0" l="0" r="0" t="0"/>
+                    <a:stretch>
+                      <a:fillRect/>
+                    </a:stretch>
+                  </pic:blipFill>
+                  <pic:spPr>
+                    <a:xfrm>
+                      <a:off x="0" y="0"/>
+                      <a:ext cx="5760000" cy="8140700"/>
+                    </a:xfrm>
+                    <a:prstGeom prst="rect"/>
+                    <a:ln/>
+                  </pic:spPr>
+                </pic:pic>
+              </a:graphicData>
+            </a:graphic>
+          </wp:inline>
+        </w:drawing>
+      </w:r>
+      <w:r>
+        <w:rPr/>
+        <w:drawing>
+          <wp:inline distB="114300" distT="114300" distL="114300" distR="114300">
+            <wp:extent cx="5760000" cy="8140700"/>
+            <wp:effectExtent b="0" l="0" r="0" t="0"/>
+            <wp:docPr id="4" name="image13.png"/>
+            <a:graphic>
+              <a:graphicData uri="http://schemas.openxmlformats.org/drawingml/2006/picture">
+                <pic:pic>
+                  <pic:nvPicPr>
+                    <pic:cNvPr id="0" name="image13.png"/>
+                    <pic:cNvPicPr preferRelativeResize="0"/>
+                  </pic:nvPicPr>
+                  <pic:blipFill>
+                    <a:blip r:embed="rId21"/>
                     <a:srcRect b="0" l="0" r="0" t="0"/>
                     <a:stretch>
                       <a:fillRect/>
@@ -6304,8 +6945,121 @@
       </w:rPr>
     </w:lvl>
   </w:abstractNum>
+  <w:abstractNum w:abstractNumId="2">
+    <w:lvl w:ilvl="0">
+      <w:start w:val="1"/>
+      <w:numFmt w:val="bullet"/>
+      <w:lvlText w:val="●"/>
+      <w:lvlJc w:val="left"/>
+      <w:pPr>
+        <w:ind w:left="720" w:hanging="360"/>
+      </w:pPr>
+      <w:rPr>
+        <w:u w:val="none"/>
+      </w:rPr>
+    </w:lvl>
+    <w:lvl w:ilvl="1">
+      <w:start w:val="1"/>
+      <w:numFmt w:val="bullet"/>
+      <w:lvlText w:val="○"/>
+      <w:lvlJc w:val="left"/>
+      <w:pPr>
+        <w:ind w:left="1440" w:hanging="360"/>
+      </w:pPr>
+      <w:rPr>
+        <w:u w:val="none"/>
+      </w:rPr>
+    </w:lvl>
+    <w:lvl w:ilvl="2">
+      <w:start w:val="1"/>
+      <w:numFmt w:val="bullet"/>
+      <w:lvlText w:val="■"/>
+      <w:lvlJc w:val="left"/>
+      <w:pPr>
+        <w:ind w:left="2160" w:hanging="360"/>
+      </w:pPr>
+      <w:rPr>
+        <w:u w:val="none"/>
+      </w:rPr>
+    </w:lvl>
+    <w:lvl w:ilvl="3">
+      <w:start w:val="1"/>
+      <w:numFmt w:val="bullet"/>
+      <w:lvlText w:val="●"/>
+      <w:lvlJc w:val="left"/>
+      <w:pPr>
+        <w:ind w:left="2880" w:hanging="360"/>
+      </w:pPr>
+      <w:rPr>
+        <w:u w:val="none"/>
+      </w:rPr>
+    </w:lvl>
+    <w:lvl w:ilvl="4">
+      <w:start w:val="1"/>
+      <w:numFmt w:val="bullet"/>
+      <w:lvlText w:val="○"/>
+      <w:lvlJc w:val="left"/>
+      <w:pPr>
+        <w:ind w:left="3600" w:hanging="360"/>
+      </w:pPr>
+      <w:rPr>
+        <w:u w:val="none"/>
+      </w:rPr>
+    </w:lvl>
+    <w:lvl w:ilvl="5">
+      <w:start w:val="1"/>
+      <w:numFmt w:val="bullet"/>
+      <w:lvlText w:val="■"/>
+      <w:lvlJc w:val="left"/>
+      <w:pPr>
+        <w:ind w:left="4320" w:hanging="360"/>
+      </w:pPr>
+      <w:rPr>
+        <w:u w:val="none"/>
+      </w:rPr>
+    </w:lvl>
+    <w:lvl w:ilvl="6">
+      <w:start w:val="1"/>
+      <w:numFmt w:val="bullet"/>
+      <w:lvlText w:val="●"/>
+      <w:lvlJc w:val="left"/>
+      <w:pPr>
+        <w:ind w:left="5040" w:hanging="360"/>
+      </w:pPr>
+      <w:rPr>
+        <w:u w:val="none"/>
+      </w:rPr>
+    </w:lvl>
+    <w:lvl w:ilvl="7">
+      <w:start w:val="1"/>
+      <w:numFmt w:val="bullet"/>
+      <w:lvlText w:val="○"/>
+      <w:lvlJc w:val="left"/>
+      <w:pPr>
+        <w:ind w:left="5760" w:hanging="360"/>
+      </w:pPr>
+      <w:rPr>
+        <w:u w:val="none"/>
+      </w:rPr>
+    </w:lvl>
+    <w:lvl w:ilvl="8">
+      <w:start w:val="1"/>
+      <w:numFmt w:val="bullet"/>
+      <w:lvlText w:val="■"/>
+      <w:lvlJc w:val="left"/>
+      <w:pPr>
+        <w:ind w:left="6480" w:hanging="360"/>
+      </w:pPr>
+      <w:rPr>
+        <w:u w:val="none"/>
+      </w:rPr>
+    </w:lvl>
+  </w:abstractNum>
   <w:num w:numId="1">
     <w:abstractNumId w:val="1"/>
+  </w:num>
+  <w:num w:numId="2">
+    <w:abstractNumId w:val="2"/>
   </w:num>
 </w:numbering>
 </file>
@@ -7157,7 +7911,7 @@
 
 <file path=customXML/item1.xml><?xml version="1.0" encoding="utf-8"?>
 <go:gDocsCustomXmlDataStorage xmlns:go="http://customooxmlschemas.google.com/" xmlns:r="http://schemas.openxmlformats.org/officeDocument/2006/relationships">
-  <go:docsCustomData xmlns:go="http://customooxmlschemas.google.com/" roundtripDataSignature="AMtx7mgPd2F5E2f+D/PheUn5H78JH2x5uw==">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</go:docsCustomData>
+  <go:docsCustomData xmlns:go="http://customooxmlschemas.google.com/" roundtripDataSignature="AMtx7mg9m4okjhZSCTB0YsJQFPr0jGpxtg==">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</go:docsCustomData>
 </go:gDocsCustomXmlDataStorage>
 </file>
 

</xml_diff>